<commit_message>
New Table of Contents for White Paper
</commit_message>
<xml_diff>
--- a/docs/whitepaper/visionAV.docx
+++ b/docs/whitepaper/visionAV.docx
@@ -34,109 +34,10 @@
       <w:pPr>
         <w:pStyle w:val="Heading2"/>
       </w:pPr>
-      <w:bookmarkStart w:id="21" w:name="abstract"/>
+      <w:bookmarkStart w:id="21" w:name="table-of-contents"/>
       <w:bookmarkEnd w:id="21"/>
       <w:r>
-        <w:t xml:space="preserve">Abstract</w:t>
-      </w:r>
-    </w:p>
-    <w:p>
-      <w:pPr>
-        <w:pStyle w:val="FirstParagraph"/>
-      </w:pPr>
-      <w:r>
-        <w:t xml:space="preserve">Simulation laboratories face numerous significant barriers to the deployment and effective utilization of Digital Information Systems (DIS) in their learning spaces. DIS coordinate a collection of partially independent services–such as audio and video capture, event logging, storage of records, and distribution of data–under a common interface, allowing a user to activate or deactivate a given service as needed. While they are convenient and able to deliver valuable services,</w:t>
-      </w:r>
-      <w:r>
-        <w:t xml:space="preserve"> </w:t>
-      </w:r>
-      <w:r>
-        <w:t xml:space="preserve">“</w:t>
-      </w:r>
-      <w:r>
-        <w:t xml:space="preserve">under the hood</w:t>
-      </w:r>
-      <w:r>
-        <w:t xml:space="preserve">”</w:t>
-      </w:r>
-      <w:r>
-        <w:t xml:space="preserve"> </w:t>
-      </w:r>
-      <w:r>
-        <w:t xml:space="preserve">DIS are complex, highly specialized, and subject to a myriad of operating restrictions imposed by inconsistent legal and technical frameworks.</w:t>
-      </w:r>
-    </w:p>
-    <w:p>
-      <w:pPr>
-        <w:pStyle w:val="BodyText"/>
-      </w:pPr>
-      <w:r>
-        <w:t xml:space="preserve">To the consumer, such complexity manifests in cost of ownership and Return on Investment (ROI). There are few DIS suitable for simulation laboratories</w:t>
-      </w:r>
-      <w:r>
-        <w:t xml:space="preserve"> </w:t>
-      </w:r>
-      <w:r>
-        <w:t xml:space="preserve">“</w:t>
-      </w:r>
-      <w:r>
-        <w:t xml:space="preserve">out-of-the-box</w:t>
-      </w:r>
-      <w:r>
-        <w:t xml:space="preserve">”</w:t>
-      </w:r>
-      <w:r>
-        <w:t xml:space="preserve">, they are universally expensive and require the client to accept the vendor’s implementation, essential features of which are coerced by the Byzantine, multilevel patent schemes which control audio and video codecs.</w:t>
-      </w:r>
-      <w:r>
-        <w:rPr>
-          <w:rStyle w:val="FootnoteReference"/>
-        </w:rPr>
-        <w:footnoteReference w:id="22"/>
-      </w:r>
-      <w:r>
-        <w:t xml:space="preserve"> </w:t>
-      </w:r>
-      <w:r>
-        <w:t xml:space="preserve">“</w:t>
-      </w:r>
-      <w:r>
-        <w:t xml:space="preserve">Home brew</w:t>
-      </w:r>
-      <w:r>
-        <w:t xml:space="preserve">”</w:t>
-      </w:r>
-      <w:r>
-        <w:t xml:space="preserve"> </w:t>
-      </w:r>
-      <w:r>
-        <w:t xml:space="preserve">solutions require substantial audiovisual (AV) expertise to build and maintain, far too much for a majority of simulation laboratories even if time is available to undertake the effort, and do not meaningfully sidestep patent issues. Whether buying or building a DIS, baseline knowledge requirements for effective decision-making exceed a reasonable threshold for local expertise.</w:t>
-      </w:r>
-    </w:p>
-    <w:p>
-      <w:pPr>
-        <w:pStyle w:val="BodyText"/>
-      </w:pPr>
-      <w:r>
-        <w:t xml:space="preserve">Since the engineering demands of a robust, usable DIS for simulation learning spaces cannot be mitigated, we propose that an Open Source DIS, with open specifications and an open development process, provides an important entry-point to the market for consumers. Specifically, it makes visible difficult engineering problems with no unified solution and allows genuine collaboration from the community of simulation laboratories.</w:t>
-      </w:r>
-    </w:p>
-    <w:p>
-      <w:pPr>
-        <w:pStyle w:val="BlockText"/>
-      </w:pPr>
-      <w:r>
-        <w:t xml:space="preserve">I would like to say something about lack of incentive for vendors to plug into open source tools like Apache Spark</w:t>
-      </w:r>
-    </w:p>
-    <w:p>
-      <w:pPr>
-        <w:pStyle w:val="Heading2"/>
-      </w:pPr>
-      <w:bookmarkStart w:id="24" w:name="contents"/>
-      <w:bookmarkEnd w:id="24"/>
-      <w:r>
-        <w:t xml:space="preserve">Contents</w:t>
+        <w:t xml:space="preserve">Table of Contents</w:t>
       </w:r>
     </w:p>
     <w:p>
@@ -147,220 +48,903 @@
           <w:ilvl w:val="0"/>
         </w:numPr>
       </w:pPr>
-      <w:r>
-        <w:t xml:space="preserve">Digital Information Systems: [relate to simulation]</w:t>
-      </w:r>
-    </w:p>
-    <w:p>
-      <w:pPr>
-        <w:pStyle w:val="Compact"/>
-        <w:numPr>
-          <w:numId w:val="1001"/>
-          <w:ilvl w:val="0"/>
-        </w:numPr>
-      </w:pPr>
-      <w:r>
-        <w:t xml:space="preserve">[…] of Licensing</w:t>
-      </w:r>
-    </w:p>
-    <w:p>
-      <w:pPr>
-        <w:pStyle w:val="Compact"/>
-        <w:numPr>
-          <w:numId w:val="1001"/>
-          <w:ilvl w:val="0"/>
-        </w:numPr>
-      </w:pPr>
-      <w:r>
-        <w:t xml:space="preserve">Open Source Innovation and Accessibility</w:t>
-      </w:r>
-    </w:p>
-    <w:p>
-      <w:pPr>
-        <w:pStyle w:val="Compact"/>
-        <w:numPr>
-          <w:numId w:val="1001"/>
-          <w:ilvl w:val="0"/>
-        </w:numPr>
-      </w:pPr>
-      <w:r>
-        <w:t xml:space="preserve">Open Data Model</w:t>
-      </w:r>
-    </w:p>
-    <w:p>
-      <w:pPr>
-        <w:pStyle w:val="Compact"/>
-        <w:numPr>
-          <w:numId w:val="1001"/>
-          <w:ilvl w:val="0"/>
-        </w:numPr>
-      </w:pPr>
-      <w:r>
-        <w:t xml:space="preserve">Performance Auditing</w:t>
-      </w:r>
-    </w:p>
-    <w:p>
-      <w:pPr>
-        <w:pStyle w:val="Compact"/>
-        <w:numPr>
-          <w:numId w:val="1001"/>
-          <w:ilvl w:val="0"/>
-        </w:numPr>
-      </w:pPr>
-      <w:r>
-        <w:t xml:space="preserve">Data-centric Architecture</w:t>
-      </w:r>
-    </w:p>
-    <w:p>
-      <w:pPr>
-        <w:pStyle w:val="Compact"/>
-        <w:numPr>
-          <w:numId w:val="1001"/>
-          <w:ilvl w:val="0"/>
-        </w:numPr>
-      </w:pPr>
-      <w:r>
-        <w:t xml:space="preserve">Microservice Achitecture</w:t>
-      </w:r>
-    </w:p>
-    <w:p>
-      <w:pPr>
-        <w:pStyle w:val="Compact"/>
-        <w:numPr>
-          <w:numId w:val="1001"/>
-          <w:ilvl w:val="0"/>
-        </w:numPr>
-      </w:pPr>
-      <w:r>
-        <w:t xml:space="preserve">Security</w:t>
-      </w:r>
-    </w:p>
-    <w:p>
-      <w:pPr>
-        <w:pStyle w:val="Compact"/>
-        <w:numPr>
-          <w:numId w:val="1001"/>
-          <w:ilvl w:val="0"/>
-        </w:numPr>
-      </w:pPr>
-      <w:r>
-        <w:t xml:space="preserve">Reliability</w:t>
-      </w:r>
-    </w:p>
-    <w:p>
-      <w:pPr>
-        <w:pStyle w:val="Compact"/>
-        <w:numPr>
-          <w:numId w:val="1001"/>
-          <w:ilvl w:val="0"/>
-        </w:numPr>
-      </w:pPr>
-      <w:r>
-        <w:t xml:space="preserve">Physical (Geographic?) Separation</w:t>
-      </w:r>
-    </w:p>
-    <w:p>
-      <w:pPr>
-        <w:pStyle w:val="Compact"/>
-        <w:numPr>
-          <w:numId w:val="1001"/>
-          <w:ilvl w:val="0"/>
-        </w:numPr>
-      </w:pPr>
-      <w:r>
-        <w:t xml:space="preserve">Integration with Powerful Comptation Tools</w:t>
-      </w:r>
-    </w:p>
-    <w:p>
-      <w:pPr>
-        <w:pStyle w:val="Compact"/>
-        <w:numPr>
-          <w:numId w:val="1002"/>
-          <w:ilvl w:val="1"/>
-        </w:numPr>
-      </w:pPr>
-      <w:r>
-        <w:t xml:space="preserve">Apache Spark</w:t>
-      </w:r>
-    </w:p>
-    <w:p>
-      <w:pPr>
-        <w:pStyle w:val="Compact"/>
-        <w:numPr>
-          <w:numId w:val="1002"/>
-          <w:ilvl w:val="1"/>
-        </w:numPr>
-      </w:pPr>
-      <w:r>
-        <w:t xml:space="preserve">BioGears/Pulse</w:t>
-      </w:r>
-    </w:p>
-    <w:p>
-      <w:pPr>
-        <w:pStyle w:val="Compact"/>
-        <w:numPr>
-          <w:numId w:val="1002"/>
-          <w:ilvl w:val="1"/>
-        </w:numPr>
-      </w:pPr>
-      <w:r>
-        <w:t xml:space="preserve">Kafka</w:t>
-      </w:r>
-    </w:p>
-    <w:p>
-      <w:pPr>
-        <w:pStyle w:val="Compact"/>
-        <w:numPr>
-          <w:numId w:val="1001"/>
-          <w:ilvl w:val="0"/>
-        </w:numPr>
-      </w:pPr>
-      <w:r>
-        <w:t xml:space="preserve">Free of manufacturer</w:t>
-      </w:r>
-      <w:r>
-        <w:t xml:space="preserve"> </w:t>
-      </w:r>
-      <w:r>
-        <w:t xml:space="preserve">“</w:t>
-      </w:r>
-      <w:r>
-        <w:t xml:space="preserve">incentives</w:t>
-      </w:r>
-      <w:r>
-        <w:t xml:space="preserve">”</w:t>
-      </w:r>
-    </w:p>
-    <w:p>
-      <w:pPr>
-        <w:pStyle w:val="Heading2"/>
-      </w:pPr>
-      <w:bookmarkStart w:id="25" w:name="references"/>
-      <w:bookmarkEnd w:id="25"/>
-      <w:r>
-        <w:t xml:space="preserve">References</w:t>
-      </w:r>
-    </w:p>
-    <w:p>
-      <w:pPr>
-        <w:pStyle w:val="Bibliography"/>
-      </w:pPr>
-      <w:r>
-        <w:t xml:space="preserve">Zimmerman, Steven. “Google’s Royalty-Free Answer to HEVC: A Look at AV1 and the Future of Video Codecs,” 2017.</w:t>
-      </w:r>
-      <w:r>
-        <w:t xml:space="preserve"> </w:t>
-      </w:r>
-      <w:hyperlink r:id="rId23">
+      <w:hyperlink w:anchor="introduction">
         <w:r>
           <w:rPr>
             <w:rStyle w:val="Hyperlink"/>
           </w:rPr>
-          <w:t xml:space="preserve">https://www.xda-developers.com/av1-future-video-codecs-google-hevc/</w:t>
+          <w:t xml:space="preserve">Introduction</w:t>
         </w:r>
       </w:hyperlink>
-      <w:r>
-        <w:t xml:space="preserve">.</w:t>
+    </w:p>
+    <w:p>
+      <w:pPr>
+        <w:pStyle w:val="Compact"/>
+        <w:numPr>
+          <w:numId w:val="1001"/>
+          <w:ilvl w:val="0"/>
+        </w:numPr>
+      </w:pPr>
+      <w:r>
+        <w:t xml:space="preserve">Problem Summary</w:t>
+      </w:r>
+    </w:p>
+    <w:p>
+      <w:pPr>
+        <w:pStyle w:val="Compact"/>
+        <w:numPr>
+          <w:numId w:val="1002"/>
+          <w:ilvl w:val="1"/>
+        </w:numPr>
+      </w:pPr>
+      <w:r>
+        <w:t xml:space="preserve">Needs of Simulation Laboratories</w:t>
+      </w:r>
+    </w:p>
+    <w:p>
+      <w:pPr>
+        <w:pStyle w:val="Compact"/>
+        <w:numPr>
+          <w:numId w:val="1002"/>
+          <w:ilvl w:val="1"/>
+        </w:numPr>
+      </w:pPr>
+      <w:r>
+        <w:t xml:space="preserve">Engineering and Technical Challenges</w:t>
+      </w:r>
+    </w:p>
+    <w:p>
+      <w:pPr>
+        <w:pStyle w:val="Compact"/>
+        <w:numPr>
+          <w:numId w:val="1002"/>
+          <w:ilvl w:val="1"/>
+        </w:numPr>
+      </w:pPr>
+      <w:r>
+        <w:t xml:space="preserve">Legal Issues</w:t>
+      </w:r>
+    </w:p>
+    <w:p>
+      <w:pPr>
+        <w:pStyle w:val="Compact"/>
+        <w:numPr>
+          <w:numId w:val="1002"/>
+          <w:ilvl w:val="1"/>
+        </w:numPr>
+      </w:pPr>
+      <w:r>
+        <w:rPr>
+          <w:i/>
+        </w:rPr>
+        <w:t xml:space="preserve">{summary}</w:t>
+      </w:r>
+    </w:p>
+    <w:p>
+      <w:pPr>
+        <w:pStyle w:val="Compact"/>
+        <w:numPr>
+          <w:numId w:val="1001"/>
+          <w:ilvl w:val="0"/>
+        </w:numPr>
+      </w:pPr>
+      <w:r>
+        <w:t xml:space="preserve">Technical Concerns</w:t>
+      </w:r>
+    </w:p>
+    <w:p>
+      <w:pPr>
+        <w:pStyle w:val="Compact"/>
+        <w:numPr>
+          <w:numId w:val="1003"/>
+          <w:ilvl w:val="1"/>
+        </w:numPr>
+      </w:pPr>
+      <w:r>
+        <w:t xml:space="preserve">Rapid, Independent Evolution of Foundational Technologies</w:t>
+      </w:r>
+    </w:p>
+    <w:p>
+      <w:pPr>
+        <w:pStyle w:val="Compact"/>
+        <w:numPr>
+          <w:numId w:val="1004"/>
+          <w:ilvl w:val="2"/>
+        </w:numPr>
+      </w:pPr>
+      <w:r>
+        <w:t xml:space="preserve">Digital Audio and Video</w:t>
+      </w:r>
+    </w:p>
+    <w:p>
+      <w:pPr>
+        <w:pStyle w:val="Compact"/>
+        <w:numPr>
+          <w:numId w:val="1005"/>
+          <w:ilvl w:val="3"/>
+        </w:numPr>
+      </w:pPr>
+      <w:r>
+        <w:t xml:space="preserve">Purpose-built Codecs</w:t>
+      </w:r>
+    </w:p>
+    <w:p>
+      <w:pPr>
+        <w:pStyle w:val="Compact"/>
+        <w:numPr>
+          <w:numId w:val="1005"/>
+          <w:ilvl w:val="3"/>
+        </w:numPr>
+      </w:pPr>
+      <w:r>
+        <w:t xml:space="preserve">Patent and Royalty Issues</w:t>
+      </w:r>
+    </w:p>
+    <w:p>
+      <w:pPr>
+        <w:pStyle w:val="Compact"/>
+        <w:numPr>
+          <w:numId w:val="1005"/>
+          <w:ilvl w:val="3"/>
+        </w:numPr>
+      </w:pPr>
+      <w:r>
+        <w:t xml:space="preserve">Support Among Consumer Devices</w:t>
+      </w:r>
+    </w:p>
+    <w:p>
+      <w:pPr>
+        <w:pStyle w:val="Compact"/>
+        <w:numPr>
+          <w:numId w:val="1004"/>
+          <w:ilvl w:val="2"/>
+        </w:numPr>
+      </w:pPr>
+      <w:r>
+        <w:t xml:space="preserve">Encryption</w:t>
+      </w:r>
+    </w:p>
+    <w:p>
+      <w:pPr>
+        <w:pStyle w:val="Compact"/>
+        <w:numPr>
+          <w:numId w:val="1004"/>
+          <w:ilvl w:val="2"/>
+        </w:numPr>
+      </w:pPr>
+      <w:r>
+        <w:t xml:space="preserve">Web Browsers</w:t>
+      </w:r>
+    </w:p>
+    <w:p>
+      <w:pPr>
+        <w:pStyle w:val="Compact"/>
+        <w:numPr>
+          <w:numId w:val="1004"/>
+          <w:ilvl w:val="2"/>
+        </w:numPr>
+      </w:pPr>
+      <w:r>
+        <w:t xml:space="preserve">File storage</w:t>
+      </w:r>
+    </w:p>
+    <w:p>
+      <w:pPr>
+        <w:pStyle w:val="Compact"/>
+        <w:numPr>
+          <w:numId w:val="1003"/>
+          <w:ilvl w:val="1"/>
+        </w:numPr>
+      </w:pPr>
+      <w:r>
+        <w:t xml:space="preserve">Proliferation of Audiovisual</w:t>
+      </w:r>
+      <w:r>
+        <w:t xml:space="preserve"> </w:t>
+      </w:r>
+      <w:r>
+        <w:t xml:space="preserve">“</w:t>
+      </w:r>
+      <w:r>
+        <w:t xml:space="preserve">Innovations</w:t>
+      </w:r>
+      <w:r>
+        <w:t xml:space="preserve">”</w:t>
+      </w:r>
+    </w:p>
+    <w:p>
+      <w:pPr>
+        <w:pStyle w:val="Compact"/>
+        <w:numPr>
+          <w:numId w:val="1006"/>
+          <w:ilvl w:val="2"/>
+        </w:numPr>
+      </w:pPr>
+      <w:r>
+        <w:t xml:space="preserve">Formats</w:t>
+      </w:r>
+    </w:p>
+    <w:p>
+      <w:pPr>
+        <w:pStyle w:val="Compact"/>
+        <w:numPr>
+          <w:numId w:val="1007"/>
+          <w:ilvl w:val="3"/>
+        </w:numPr>
+      </w:pPr>
+      <w:r>
+        <w:t xml:space="preserve">360° video</w:t>
+      </w:r>
+    </w:p>
+    <w:p>
+      <w:pPr>
+        <w:pStyle w:val="Compact"/>
+        <w:numPr>
+          <w:numId w:val="1007"/>
+          <w:ilvl w:val="3"/>
+        </w:numPr>
+      </w:pPr>
+      <w:r>
+        <w:t xml:space="preserve">High/Ultrahigh/… Definition</w:t>
+      </w:r>
+    </w:p>
+    <w:p>
+      <w:pPr>
+        <w:pStyle w:val="Compact"/>
+        <w:numPr>
+          <w:numId w:val="1007"/>
+          <w:ilvl w:val="3"/>
+        </w:numPr>
+      </w:pPr>
+      <w:r>
+        <w:t xml:space="preserve">Virtual Reality</w:t>
+      </w:r>
+    </w:p>
+    <w:p>
+      <w:pPr>
+        <w:pStyle w:val="Compact"/>
+        <w:numPr>
+          <w:numId w:val="1006"/>
+          <w:ilvl w:val="2"/>
+        </w:numPr>
+      </w:pPr>
+      <w:r>
+        <w:t xml:space="preserve">Processing</w:t>
+      </w:r>
+    </w:p>
+    <w:p>
+      <w:pPr>
+        <w:pStyle w:val="Compact"/>
+        <w:numPr>
+          <w:numId w:val="1008"/>
+          <w:ilvl w:val="3"/>
+        </w:numPr>
+      </w:pPr>
+      <w:r>
+        <w:t xml:space="preserve">Augmented Reality</w:t>
+      </w:r>
+    </w:p>
+    <w:p>
+      <w:pPr>
+        <w:pStyle w:val="Compact"/>
+        <w:numPr>
+          <w:numId w:val="1008"/>
+          <w:ilvl w:val="3"/>
+        </w:numPr>
+      </w:pPr>
+      <w:r>
+        <w:t xml:space="preserve">Deidentification</w:t>
+      </w:r>
+    </w:p>
+    <w:p>
+      <w:pPr>
+        <w:pStyle w:val="Compact"/>
+        <w:numPr>
+          <w:numId w:val="1008"/>
+          <w:ilvl w:val="3"/>
+        </w:numPr>
+      </w:pPr>
+      <w:r>
+        <w:t xml:space="preserve">Motion (video)</w:t>
+      </w:r>
+    </w:p>
+    <w:p>
+      <w:pPr>
+        <w:pStyle w:val="Compact"/>
+        <w:numPr>
+          <w:numId w:val="1008"/>
+          <w:ilvl w:val="3"/>
+        </w:numPr>
+      </w:pPr>
+      <w:r>
+        <w:t xml:space="preserve">Natural Language (audio)</w:t>
+      </w:r>
+    </w:p>
+    <w:p>
+      <w:pPr>
+        <w:pStyle w:val="Compact"/>
+        <w:numPr>
+          <w:numId w:val="1006"/>
+          <w:ilvl w:val="2"/>
+        </w:numPr>
+      </w:pPr>
+      <w:r>
+        <w:t xml:space="preserve">Legal</w:t>
+      </w:r>
+    </w:p>
+    <w:p>
+      <w:pPr>
+        <w:pStyle w:val="Compact"/>
+        <w:numPr>
+          <w:numId w:val="1009"/>
+          <w:ilvl w:val="3"/>
+        </w:numPr>
+      </w:pPr>
+      <w:r>
+        <w:t xml:space="preserve">Distributed Storage</w:t>
+      </w:r>
+    </w:p>
+    <w:p>
+      <w:pPr>
+        <w:pStyle w:val="Compact"/>
+        <w:numPr>
+          <w:numId w:val="1009"/>
+          <w:ilvl w:val="3"/>
+        </w:numPr>
+      </w:pPr>
+      <w:r>
+        <w:t xml:space="preserve">Digital Rights Management (DRM)</w:t>
+      </w:r>
+    </w:p>
+    <w:p>
+      <w:pPr>
+        <w:pStyle w:val="Compact"/>
+        <w:numPr>
+          <w:numId w:val="1009"/>
+          <w:ilvl w:val="3"/>
+        </w:numPr>
+      </w:pPr>
+      <w:r>
+        <w:t xml:space="preserve">Signatures</w:t>
+      </w:r>
+    </w:p>
+    <w:p>
+      <w:pPr>
+        <w:pStyle w:val="Compact"/>
+        <w:numPr>
+          <w:numId w:val="1003"/>
+          <w:ilvl w:val="1"/>
+        </w:numPr>
+      </w:pPr>
+      <w:r>
+        <w:t xml:space="preserve">Security</w:t>
+      </w:r>
+    </w:p>
+    <w:p>
+      <w:pPr>
+        <w:pStyle w:val="Compact"/>
+        <w:numPr>
+          <w:numId w:val="1010"/>
+          <w:ilvl w:val="2"/>
+        </w:numPr>
+      </w:pPr>
+      <w:r>
+        <w:t xml:space="preserve">Complexities Introduced by Physical Distribution</w:t>
+      </w:r>
+    </w:p>
+    <w:p>
+      <w:pPr>
+        <w:pStyle w:val="Compact"/>
+        <w:numPr>
+          <w:numId w:val="1010"/>
+          <w:ilvl w:val="2"/>
+        </w:numPr>
+      </w:pPr>
+      <w:r>
+        <w:t xml:space="preserve">Access to Nodes</w:t>
+      </w:r>
+    </w:p>
+    <w:p>
+      <w:pPr>
+        <w:pStyle w:val="Compact"/>
+        <w:numPr>
+          <w:numId w:val="1010"/>
+          <w:ilvl w:val="2"/>
+        </w:numPr>
+      </w:pPr>
+      <w:r>
+        <w:t xml:space="preserve">Encryption and Encryptability</w:t>
+      </w:r>
+    </w:p>
+    <w:p>
+      <w:pPr>
+        <w:pStyle w:val="Compact"/>
+        <w:numPr>
+          <w:numId w:val="1010"/>
+          <w:ilvl w:val="2"/>
+        </w:numPr>
+      </w:pPr>
+      <w:r>
+        <w:t xml:space="preserve">User Authentication</w:t>
+      </w:r>
+    </w:p>
+    <w:p>
+      <w:pPr>
+        <w:pStyle w:val="Compact"/>
+        <w:numPr>
+          <w:numId w:val="1001"/>
+          <w:ilvl w:val="0"/>
+        </w:numPr>
+      </w:pPr>
+      <w:r>
+        <w:t xml:space="preserve">Meeting Needs and Addressing Challenges</w:t>
+      </w:r>
+    </w:p>
+    <w:p>
+      <w:pPr>
+        <w:pStyle w:val="Compact"/>
+        <w:numPr>
+          <w:numId w:val="1011"/>
+          <w:ilvl w:val="1"/>
+        </w:numPr>
+      </w:pPr>
+      <w:r>
+        <w:t xml:space="preserve">Technology-agnostic Framework</w:t>
+      </w:r>
+    </w:p>
+    <w:p>
+      <w:pPr>
+        <w:pStyle w:val="Compact"/>
+        <w:numPr>
+          <w:numId w:val="1012"/>
+          <w:ilvl w:val="2"/>
+        </w:numPr>
+      </w:pPr>
+      <w:r>
+        <w:t xml:space="preserve">(Service) Broker</w:t>
+      </w:r>
+    </w:p>
+    <w:p>
+      <w:pPr>
+        <w:pStyle w:val="Compact"/>
+        <w:numPr>
+          <w:numId w:val="1012"/>
+          <w:ilvl w:val="2"/>
+        </w:numPr>
+      </w:pPr>
+      <w:r>
+        <w:t xml:space="preserve">Node-based Architecture</w:t>
+      </w:r>
+    </w:p>
+    <w:p>
+      <w:pPr>
+        <w:pStyle w:val="Compact"/>
+        <w:numPr>
+          <w:numId w:val="1012"/>
+          <w:ilvl w:val="2"/>
+        </w:numPr>
+      </w:pPr>
+      <w:r>
+        <w:t xml:space="preserve">Data as a First-Order Citizen</w:t>
+      </w:r>
+    </w:p>
+    <w:p>
+      <w:pPr>
+        <w:pStyle w:val="Compact"/>
+        <w:numPr>
+          <w:numId w:val="1012"/>
+          <w:ilvl w:val="2"/>
+        </w:numPr>
+      </w:pPr>
+      <w:r>
+        <w:t xml:space="preserve">Avoids (Explicit and Implicit) Vendor Lock-In</w:t>
+      </w:r>
+    </w:p>
+    <w:p>
+      <w:pPr>
+        <w:pStyle w:val="Compact"/>
+        <w:numPr>
+          <w:numId w:val="1011"/>
+          <w:ilvl w:val="1"/>
+        </w:numPr>
+      </w:pPr>
+      <w:r>
+        <w:t xml:space="preserve">Modular</w:t>
+      </w:r>
+    </w:p>
+    <w:p>
+      <w:pPr>
+        <w:pStyle w:val="Compact"/>
+        <w:numPr>
+          <w:numId w:val="1013"/>
+          <w:ilvl w:val="2"/>
+        </w:numPr>
+      </w:pPr>
+      <w:r>
+        <w:t xml:space="preserve">Actor Model</w:t>
+      </w:r>
+    </w:p>
+    <w:p>
+      <w:pPr>
+        <w:pStyle w:val="Compact"/>
+        <w:numPr>
+          <w:numId w:val="1013"/>
+          <w:ilvl w:val="2"/>
+        </w:numPr>
+      </w:pPr>
+      <w:r>
+        <w:t xml:space="preserve">Rigorous Separation of Concerns</w:t>
+      </w:r>
+    </w:p>
+    <w:p>
+      <w:pPr>
+        <w:pStyle w:val="Compact"/>
+        <w:numPr>
+          <w:numId w:val="1014"/>
+          <w:ilvl w:val="3"/>
+        </w:numPr>
+      </w:pPr>
+      <w:r>
+        <w:t xml:space="preserve">Encapsulated Services</w:t>
+      </w:r>
+    </w:p>
+    <w:p>
+      <w:pPr>
+        <w:pStyle w:val="Compact"/>
+        <w:numPr>
+          <w:numId w:val="1011"/>
+          <w:ilvl w:val="1"/>
+        </w:numPr>
+      </w:pPr>
+      <w:r>
+        <w:t xml:space="preserve">Open Standards</w:t>
+      </w:r>
+    </w:p>
+    <w:p>
+      <w:pPr>
+        <w:pStyle w:val="Compact"/>
+        <w:numPr>
+          <w:numId w:val="1015"/>
+          <w:ilvl w:val="2"/>
+        </w:numPr>
+      </w:pPr>
+      <w:r>
+        <w:t xml:space="preserve">JSON</w:t>
+      </w:r>
+    </w:p>
+    <w:p>
+      <w:pPr>
+        <w:pStyle w:val="Compact"/>
+        <w:numPr>
+          <w:numId w:val="1015"/>
+          <w:ilvl w:val="2"/>
+        </w:numPr>
+      </w:pPr>
+      <w:r>
+        <w:rPr>
+          <w:i/>
+        </w:rPr>
+        <w:t xml:space="preserve">{actor model library}</w:t>
+      </w:r>
+    </w:p>
+    <w:p>
+      <w:pPr>
+        <w:pStyle w:val="Compact"/>
+        <w:numPr>
+          <w:numId w:val="1015"/>
+          <w:ilvl w:val="2"/>
+        </w:numPr>
+      </w:pPr>
+      <w:r>
+        <w:t xml:space="preserve">VP9/AV1/…?</w:t>
+      </w:r>
+    </w:p>
+    <w:p>
+      <w:pPr>
+        <w:pStyle w:val="Compact"/>
+        <w:numPr>
+          <w:numId w:val="1015"/>
+          <w:ilvl w:val="2"/>
+        </w:numPr>
+      </w:pPr>
+      <w:r>
+        <w:t xml:space="preserve">Opus</w:t>
+      </w:r>
+    </w:p>
+    <w:p>
+      <w:pPr>
+        <w:pStyle w:val="Compact"/>
+        <w:numPr>
+          <w:numId w:val="1015"/>
+          <w:ilvl w:val="2"/>
+        </w:numPr>
+      </w:pPr>
+      <w:r>
+        <w:t xml:space="preserve">WebM?</w:t>
+      </w:r>
+    </w:p>
+    <w:p>
+      <w:pPr>
+        <w:pStyle w:val="Compact"/>
+        <w:numPr>
+          <w:numId w:val="1011"/>
+          <w:ilvl w:val="1"/>
+        </w:numPr>
+      </w:pPr>
+      <w:r>
+        <w:t xml:space="preserve">Open Source</w:t>
+      </w:r>
+    </w:p>
+    <w:p>
+      <w:pPr>
+        <w:pStyle w:val="Compact"/>
+        <w:numPr>
+          <w:numId w:val="1016"/>
+          <w:ilvl w:val="2"/>
+        </w:numPr>
+      </w:pPr>
+      <w:r>
+        <w:rPr>
+          <w:i/>
+        </w:rPr>
+        <w:t xml:space="preserve">{</w:t>
+      </w:r>
+      <w:r>
+        <w:rPr>
+          <w:i/>
+        </w:rPr>
+        <w:t xml:space="preserve">“</w:t>
+      </w:r>
+      <w:r>
+        <w:rPr>
+          <w:i/>
+        </w:rPr>
+        <w:t xml:space="preserve">Aligned</w:t>
+      </w:r>
+      <w:r>
+        <w:rPr>
+          <w:i/>
+        </w:rPr>
+        <w:t xml:space="preserve">”</w:t>
+      </w:r>
+      <w:r>
+        <w:rPr>
+          <w:i/>
+        </w:rPr>
+        <w:t xml:space="preserve"> </w:t>
+      </w:r>
+      <w:r>
+        <w:rPr>
+          <w:i/>
+        </w:rPr>
+        <w:t xml:space="preserve">with Major Tools (Spark, Kafka, …)}</w:t>
+      </w:r>
+    </w:p>
+    <w:p>
+      <w:pPr>
+        <w:pStyle w:val="Compact"/>
+        <w:numPr>
+          <w:numId w:val="1016"/>
+          <w:ilvl w:val="2"/>
+        </w:numPr>
+      </w:pPr>
+      <w:r>
+        <w:t xml:space="preserve">Community-Driven</w:t>
+      </w:r>
+    </w:p>
+    <w:p>
+      <w:pPr>
+        <w:pStyle w:val="Compact"/>
+        <w:numPr>
+          <w:numId w:val="1016"/>
+          <w:ilvl w:val="2"/>
+        </w:numPr>
+      </w:pPr>
+      <w:r>
+        <w:t xml:space="preserve">Fully Reviewable (security)</w:t>
+      </w:r>
+    </w:p>
+    <w:p>
+      <w:pPr>
+        <w:pStyle w:val="Compact"/>
+        <w:numPr>
+          <w:numId w:val="1016"/>
+          <w:ilvl w:val="2"/>
+        </w:numPr>
+      </w:pPr>
+      <w:r>
+        <w:t xml:space="preserve">Modafiable</w:t>
+      </w:r>
+    </w:p>
+    <w:p>
+      <w:pPr>
+        <w:pStyle w:val="Compact"/>
+        <w:numPr>
+          <w:numId w:val="1011"/>
+          <w:ilvl w:val="1"/>
+        </w:numPr>
+      </w:pPr>
+      <w:r>
+        <w:t xml:space="preserve">Robust Testing Framework</w:t>
+      </w:r>
+    </w:p>
+    <w:p>
+      <w:pPr>
+        <w:pStyle w:val="Compact"/>
+        <w:numPr>
+          <w:numId w:val="1017"/>
+          <w:ilvl w:val="2"/>
+        </w:numPr>
+      </w:pPr>
+      <w:r>
+        <w:t xml:space="preserve">Network Loading</w:t>
+      </w:r>
+    </w:p>
+    <w:p>
+      <w:pPr>
+        <w:pStyle w:val="Compact"/>
+        <w:numPr>
+          <w:numId w:val="1017"/>
+          <w:ilvl w:val="2"/>
+        </w:numPr>
+      </w:pPr>
+      <w:r>
+        <w:t xml:space="preserve">Reference Datasets</w:t>
+      </w:r>
+    </w:p>
+    <w:p>
+      <w:pPr>
+        <w:pStyle w:val="Compact"/>
+        <w:numPr>
+          <w:numId w:val="1017"/>
+          <w:ilvl w:val="2"/>
+        </w:numPr>
+      </w:pPr>
+      <w:r>
+        <w:t xml:space="preserve">Stream Performance</w:t>
+      </w:r>
+    </w:p>
+    <w:p>
+      <w:pPr>
+        <w:pStyle w:val="Compact"/>
+        <w:numPr>
+          <w:numId w:val="1011"/>
+          <w:ilvl w:val="1"/>
+        </w:numPr>
+      </w:pPr>
+      <w:r>
+        <w:t xml:space="preserve">Patent and Royalty Free</w:t>
+      </w:r>
+    </w:p>
+    <w:p>
+      <w:pPr>
+        <w:pStyle w:val="Compact"/>
+        <w:numPr>
+          <w:numId w:val="1001"/>
+          <w:ilvl w:val="0"/>
+        </w:numPr>
+      </w:pPr>
+      <w:r>
+        <w:t xml:space="preserve">Conclusion</w:t>
+      </w:r>
+    </w:p>
+    <w:p>
+      <w:pPr>
+        <w:pStyle w:val="Compact"/>
+        <w:numPr>
+          <w:numId w:val="1018"/>
+          <w:ilvl w:val="1"/>
+        </w:numPr>
+      </w:pPr>
+      <w:r>
+        <w:rPr>
+          <w:i/>
+        </w:rPr>
+        <w:t xml:space="preserve">{algined with }</w:t>
+      </w:r>
+    </w:p>
+    <w:p>
+      <w:pPr>
+        <w:pStyle w:val="Compact"/>
+        <w:numPr>
+          <w:numId w:val="1018"/>
+          <w:ilvl w:val="1"/>
+        </w:numPr>
+      </w:pPr>
+      <w:r>
+        <w:rPr>
+          <w:i/>
+        </w:rPr>
+        <w:t xml:space="preserve">{avoids vendor/platform (clear up) lock-in}</w:t>
+      </w:r>
+    </w:p>
+    <w:p>
+      <w:pPr>
+        <w:pStyle w:val="Compact"/>
+        <w:numPr>
+          <w:numId w:val="1018"/>
+          <w:ilvl w:val="1"/>
+        </w:numPr>
+      </w:pPr>
+      <w:r>
+        <w:rPr>
+          <w:i/>
+        </w:rPr>
+        <w:t xml:space="preserve">{inclusiveness (</w:t>
+      </w:r>
+      <w:r>
+        <w:rPr>
+          <w:i/>
+        </w:rPr>
+        <w:t xml:space="preserve">“</w:t>
+      </w:r>
+      <w:r>
+        <w:rPr>
+          <w:i/>
+        </w:rPr>
+        <w:t xml:space="preserve">community aware</w:t>
+      </w:r>
+      <w:r>
+        <w:rPr>
+          <w:i/>
+        </w:rPr>
+        <w:t xml:space="preserve">”</w:t>
+      </w:r>
+      <w:r>
+        <w:rPr>
+          <w:i/>
+        </w:rPr>
+        <w:t xml:space="preserve">)}</w:t>
+      </w:r>
+    </w:p>
+    <w:p>
+      <w:pPr>
+        <w:pStyle w:val="Compact"/>
+        <w:numPr>
+          <w:numId w:val="1018"/>
+          <w:ilvl w:val="1"/>
+        </w:numPr>
+      </w:pPr>
+      <w:r>
+        <w:rPr>
+          <w:i/>
+        </w:rPr>
+        <w:t xml:space="preserve">{increases visibility of difficult engineering issues}</w:t>
+      </w:r>
+    </w:p>
+    <w:p>
+      <w:pPr>
+        <w:pStyle w:val="Compact"/>
+        <w:numPr>
+          <w:numId w:val="1018"/>
+          <w:ilvl w:val="1"/>
+        </w:numPr>
+      </w:pPr>
+      <w:r>
+        <w:rPr>
+          <w:i/>
+        </w:rPr>
+        <w:t xml:space="preserve">{fundamentally different motivations}</w:t>
+      </w:r>
+    </w:p>
+    <w:p>
+      <w:pPr>
+        <w:pStyle w:val="Heading2"/>
+      </w:pPr>
+      <w:bookmarkStart w:id="22" w:name="introduction"/>
+      <w:bookmarkEnd w:id="22"/>
+      <w:r>
+        <w:t xml:space="preserve">Introduction</w:t>
+      </w:r>
+    </w:p>
+    <w:p>
+      <w:pPr>
+        <w:pStyle w:val="Heading2"/>
+      </w:pPr>
+      <w:bookmarkStart w:id="23" w:name="references"/>
+      <w:bookmarkEnd w:id="23"/>
+      <w:r>
+        <w:t xml:space="preserve">References</w:t>
       </w:r>
     </w:p>
     <w:sectPr/>
@@ -381,39 +965,6 @@
     <w:p>
       <w:r>
         <w:separator/>
-      </w:r>
-    </w:p>
-  </w:footnote>
-  <w:footnote w:id="22">
-    <w:p>
-      <w:pPr>
-        <w:pStyle w:val="FootnoteText"/>
-      </w:pPr>
-      <w:r>
-        <w:rPr>
-          <w:rStyle w:val="FootnoteReference"/>
-        </w:rPr>
-        <w:footnoteRef/>
-      </w:r>
-      <w:r>
-        <w:t xml:space="preserve"> </w:t>
-      </w:r>
-      <w:r>
-        <w:t xml:space="preserve">Steven Zimmerman, “Google’s Royalty-Free Answer to HEVC: A Look at AV1 and the Future of Video Codecs,” 2017,</w:t>
-      </w:r>
-      <w:r>
-        <w:t xml:space="preserve"> </w:t>
-      </w:r>
-      <w:hyperlink r:id="rId23">
-        <w:r>
-          <w:rPr>
-            <w:rStyle w:val="Hyperlink"/>
-          </w:rPr>
-          <w:t xml:space="preserve">https://www.xda-developers.com/av1-future-video-codecs-google-hevc/</w:t>
-        </w:r>
-      </w:hyperlink>
-      <w:r>
-        <w:t xml:space="preserve">.</w:t>
       </w:r>
     </w:p>
   </w:footnote>
@@ -504,7 +1055,7 @@
     </w:lvl>
   </w:abstractNum>
   <w:abstractNum w:abstractNumId="990">
-    <w:nsid w:val="4243d414"/>
+    <w:nsid w:val="f312f1a3"/>
     <w:multiLevelType w:val="multilevel"/>
     <w:lvl w:ilvl="0">
       <w:numFmt w:val="bullet"/>
@@ -585,7 +1136,7 @@
     </w:lvl>
   </w:abstractNum>
   <w:abstractNum w:abstractNumId="99411">
-    <w:nsid w:val="def9433d"/>
+    <w:nsid w:val="3b069706"/>
     <w:multiLevelType w:val="multilevel"/>
     <w:lvl w:ilvl="0">
       <w:start w:val="1"/>
@@ -673,7 +1224,7 @@
     </w:lvl>
   </w:abstractNum>
   <w:abstractNum w:abstractNumId="991">
-    <w:nsid w:val="fbc0d0f5"/>
+    <w:nsid w:val="9e9f662e"/>
     <w:multiLevelType w:val="multilevel"/>
     <w:lvl w:ilvl="0">
       <w:numFmt w:val="bullet"/>
@@ -784,6 +1335,54 @@
     </w:lvlOverride>
   </w:num>
   <w:num w:numId="1002">
+    <w:abstractNumId w:val="991"/>
+  </w:num>
+  <w:num w:numId="1003">
+    <w:abstractNumId w:val="991"/>
+  </w:num>
+  <w:num w:numId="1004">
+    <w:abstractNumId w:val="991"/>
+  </w:num>
+  <w:num w:numId="1005">
+    <w:abstractNumId w:val="991"/>
+  </w:num>
+  <w:num w:numId="1006">
+    <w:abstractNumId w:val="991"/>
+  </w:num>
+  <w:num w:numId="1007">
+    <w:abstractNumId w:val="991"/>
+  </w:num>
+  <w:num w:numId="1008">
+    <w:abstractNumId w:val="991"/>
+  </w:num>
+  <w:num w:numId="1009">
+    <w:abstractNumId w:val="991"/>
+  </w:num>
+  <w:num w:numId="1010">
+    <w:abstractNumId w:val="991"/>
+  </w:num>
+  <w:num w:numId="1011">
+    <w:abstractNumId w:val="991"/>
+  </w:num>
+  <w:num w:numId="1012">
+    <w:abstractNumId w:val="991"/>
+  </w:num>
+  <w:num w:numId="1013">
+    <w:abstractNumId w:val="991"/>
+  </w:num>
+  <w:num w:numId="1014">
+    <w:abstractNumId w:val="991"/>
+  </w:num>
+  <w:num w:numId="1015">
+    <w:abstractNumId w:val="991"/>
+  </w:num>
+  <w:num w:numId="1016">
+    <w:abstractNumId w:val="991"/>
+  </w:num>
+  <w:num w:numId="1017">
+    <w:abstractNumId w:val="991"/>
+  </w:num>
+  <w:num w:numId="1018">
     <w:abstractNumId w:val="991"/>
   </w:num>
 </w:numbering>

</xml_diff>

<commit_message>
Wrote Introduction, updated ToC
</commit_message>
<xml_diff>
--- a/docs/whitepaper/visionAV.docx
+++ b/docs/whitepaper/visionAV.docx
@@ -35,10 +35,10 @@
         <w:pStyle w:val="Heading2"/>
       </w:pPr>
       <w:bookmarkStart w:id="21" w:name="table-of-contents"/>
+      <w:r>
+        <w:t xml:space="preserve">Table of Contents</w:t>
+      </w:r>
       <w:bookmarkEnd w:id="21"/>
-      <w:r>
-        <w:t xml:space="preserve">Table of Contents</w:t>
-      </w:r>
     </w:p>
     <w:p>
       <w:pPr>
@@ -48,14 +48,9 @@
           <w:ilvl w:val="0"/>
         </w:numPr>
       </w:pPr>
-      <w:hyperlink w:anchor="introduction">
-        <w:r>
-          <w:rPr>
-            <w:rStyle w:val="Hyperlink"/>
-          </w:rPr>
-          <w:t xml:space="preserve">Introduction</w:t>
-        </w:r>
-      </w:hyperlink>
+      <w:r>
+        <w:t xml:space="preserve">Introduction</w:t>
+      </w:r>
     </w:p>
     <w:p>
       <w:pPr>
@@ -78,7 +73,7 @@
         </w:numPr>
       </w:pPr>
       <w:r>
-        <w:t xml:space="preserve">Needs of Simulation Laboratories</w:t>
+        <w:t xml:space="preserve">Engineering and Technical Challenges</w:t>
       </w:r>
     </w:p>
     <w:p>
@@ -90,7 +85,55 @@
         </w:numPr>
       </w:pPr>
       <w:r>
-        <w:t xml:space="preserve">Engineering and Technical Challenges</w:t>
+        <w:t xml:space="preserve">Closed Development Community, Shared Problem Space</w:t>
+      </w:r>
+    </w:p>
+    <w:p>
+      <w:pPr>
+        <w:pStyle w:val="Compact"/>
+        <w:numPr>
+          <w:numId w:val="1003"/>
+          <w:ilvl w:val="2"/>
+        </w:numPr>
+      </w:pPr>
+      <w:r>
+        <w:t xml:space="preserve">FFmpeg</w:t>
+      </w:r>
+    </w:p>
+    <w:p>
+      <w:pPr>
+        <w:pStyle w:val="Compact"/>
+        <w:numPr>
+          <w:numId w:val="1003"/>
+          <w:ilvl w:val="2"/>
+        </w:numPr>
+      </w:pPr>
+      <w:r>
+        <w:t xml:space="preserve">Escalation of Bandwidth Demand</w:t>
+      </w:r>
+    </w:p>
+    <w:p>
+      <w:pPr>
+        <w:pStyle w:val="Compact"/>
+        <w:numPr>
+          <w:numId w:val="1003"/>
+          <w:ilvl w:val="2"/>
+        </w:numPr>
+      </w:pPr>
+      <w:r>
+        <w:t xml:space="preserve">Adaptive Bit Rate (ABR)</w:t>
+      </w:r>
+    </w:p>
+    <w:p>
+      <w:pPr>
+        <w:pStyle w:val="Compact"/>
+        <w:numPr>
+          <w:numId w:val="1003"/>
+          <w:ilvl w:val="2"/>
+        </w:numPr>
+      </w:pPr>
+      <w:r>
+        <w:t xml:space="preserve">Highly Variable Consumer Device Market</w:t>
       </w:r>
     </w:p>
     <w:p>
@@ -102,7 +145,31 @@
         </w:numPr>
       </w:pPr>
       <w:r>
-        <w:t xml:space="preserve">Legal Issues</w:t>
+        <w:t xml:space="preserve">Legal Complexities</w:t>
+      </w:r>
+    </w:p>
+    <w:p>
+      <w:pPr>
+        <w:pStyle w:val="Compact"/>
+        <w:numPr>
+          <w:numId w:val="1004"/>
+          <w:ilvl w:val="2"/>
+        </w:numPr>
+      </w:pPr>
+      <w:r>
+        <w:t xml:space="preserve">MPEG-LA</w:t>
+      </w:r>
+    </w:p>
+    <w:p>
+      <w:pPr>
+        <w:pStyle w:val="Compact"/>
+        <w:numPr>
+          <w:numId w:val="1004"/>
+          <w:ilvl w:val="2"/>
+        </w:numPr>
+      </w:pPr>
+      <w:r>
+        <w:t xml:space="preserve">Wide Variance of Patent Laws</w:t>
       </w:r>
     </w:p>
     <w:p>
@@ -129,14 +196,14 @@
         </w:numPr>
       </w:pPr>
       <w:r>
-        <w:t xml:space="preserve">Technical Concerns</w:t>
-      </w:r>
-    </w:p>
-    <w:p>
-      <w:pPr>
-        <w:pStyle w:val="Compact"/>
-        <w:numPr>
-          <w:numId w:val="1003"/>
+        <w:t xml:space="preserve">Technical Considerations</w:t>
+      </w:r>
+    </w:p>
+    <w:p>
+      <w:pPr>
+        <w:pStyle w:val="Compact"/>
+        <w:numPr>
+          <w:numId w:val="1005"/>
           <w:ilvl w:val="1"/>
         </w:numPr>
       </w:pPr>
@@ -148,120 +215,12 @@
       <w:pPr>
         <w:pStyle w:val="Compact"/>
         <w:numPr>
-          <w:numId w:val="1004"/>
+          <w:numId w:val="1006"/>
           <w:ilvl w:val="2"/>
         </w:numPr>
       </w:pPr>
       <w:r>
         <w:t xml:space="preserve">Digital Audio and Video</w:t>
-      </w:r>
-    </w:p>
-    <w:p>
-      <w:pPr>
-        <w:pStyle w:val="Compact"/>
-        <w:numPr>
-          <w:numId w:val="1005"/>
-          <w:ilvl w:val="3"/>
-        </w:numPr>
-      </w:pPr>
-      <w:r>
-        <w:t xml:space="preserve">Purpose-built Codecs</w:t>
-      </w:r>
-    </w:p>
-    <w:p>
-      <w:pPr>
-        <w:pStyle w:val="Compact"/>
-        <w:numPr>
-          <w:numId w:val="1005"/>
-          <w:ilvl w:val="3"/>
-        </w:numPr>
-      </w:pPr>
-      <w:r>
-        <w:t xml:space="preserve">Patent and Royalty Issues</w:t>
-      </w:r>
-    </w:p>
-    <w:p>
-      <w:pPr>
-        <w:pStyle w:val="Compact"/>
-        <w:numPr>
-          <w:numId w:val="1005"/>
-          <w:ilvl w:val="3"/>
-        </w:numPr>
-      </w:pPr>
-      <w:r>
-        <w:t xml:space="preserve">Support Among Consumer Devices</w:t>
-      </w:r>
-    </w:p>
-    <w:p>
-      <w:pPr>
-        <w:pStyle w:val="Compact"/>
-        <w:numPr>
-          <w:numId w:val="1004"/>
-          <w:ilvl w:val="2"/>
-        </w:numPr>
-      </w:pPr>
-      <w:r>
-        <w:t xml:space="preserve">Encryption</w:t>
-      </w:r>
-    </w:p>
-    <w:p>
-      <w:pPr>
-        <w:pStyle w:val="Compact"/>
-        <w:numPr>
-          <w:numId w:val="1004"/>
-          <w:ilvl w:val="2"/>
-        </w:numPr>
-      </w:pPr>
-      <w:r>
-        <w:t xml:space="preserve">Web Browsers</w:t>
-      </w:r>
-    </w:p>
-    <w:p>
-      <w:pPr>
-        <w:pStyle w:val="Compact"/>
-        <w:numPr>
-          <w:numId w:val="1004"/>
-          <w:ilvl w:val="2"/>
-        </w:numPr>
-      </w:pPr>
-      <w:r>
-        <w:t xml:space="preserve">File storage</w:t>
-      </w:r>
-    </w:p>
-    <w:p>
-      <w:pPr>
-        <w:pStyle w:val="Compact"/>
-        <w:numPr>
-          <w:numId w:val="1003"/>
-          <w:ilvl w:val="1"/>
-        </w:numPr>
-      </w:pPr>
-      <w:r>
-        <w:t xml:space="preserve">Proliferation of Audiovisual</w:t>
-      </w:r>
-      <w:r>
-        <w:t xml:space="preserve"> </w:t>
-      </w:r>
-      <w:r>
-        <w:t xml:space="preserve">“</w:t>
-      </w:r>
-      <w:r>
-        <w:t xml:space="preserve">Innovations</w:t>
-      </w:r>
-      <w:r>
-        <w:t xml:space="preserve">”</w:t>
-      </w:r>
-    </w:p>
-    <w:p>
-      <w:pPr>
-        <w:pStyle w:val="Compact"/>
-        <w:numPr>
-          <w:numId w:val="1006"/>
-          <w:ilvl w:val="2"/>
-        </w:numPr>
-      </w:pPr>
-      <w:r>
-        <w:t xml:space="preserve">Formats</w:t>
       </w:r>
     </w:p>
     <w:p>
@@ -273,7 +232,7 @@
         </w:numPr>
       </w:pPr>
       <w:r>
-        <w:t xml:space="preserve">360° video</w:t>
+        <w:t xml:space="preserve">Purpose-built Codecs</w:t>
       </w:r>
     </w:p>
     <w:p>
@@ -285,7 +244,7 @@
         </w:numPr>
       </w:pPr>
       <w:r>
-        <w:t xml:space="preserve">High/Ultrahigh/… Definition</w:t>
+        <w:t xml:space="preserve">Patent and Royalty Issues</w:t>
       </w:r>
     </w:p>
     <w:p>
@@ -297,7 +256,7 @@
         </w:numPr>
       </w:pPr>
       <w:r>
-        <w:t xml:space="preserve">Virtual Reality</w:t>
+        <w:t xml:space="preserve">Support Among Consumer Devices</w:t>
       </w:r>
     </w:p>
     <w:p>
@@ -309,7 +268,55 @@
         </w:numPr>
       </w:pPr>
       <w:r>
-        <w:t xml:space="preserve">Processing</w:t>
+        <w:t xml:space="preserve">Encryption</w:t>
+      </w:r>
+    </w:p>
+    <w:p>
+      <w:pPr>
+        <w:pStyle w:val="Compact"/>
+        <w:numPr>
+          <w:numId w:val="1006"/>
+          <w:ilvl w:val="2"/>
+        </w:numPr>
+      </w:pPr>
+      <w:r>
+        <w:t xml:space="preserve">Web Browsers</w:t>
+      </w:r>
+    </w:p>
+    <w:p>
+      <w:pPr>
+        <w:pStyle w:val="Compact"/>
+        <w:numPr>
+          <w:numId w:val="1006"/>
+          <w:ilvl w:val="2"/>
+        </w:numPr>
+      </w:pPr>
+      <w:r>
+        <w:t xml:space="preserve">File storage</w:t>
+      </w:r>
+    </w:p>
+    <w:p>
+      <w:pPr>
+        <w:pStyle w:val="Compact"/>
+        <w:numPr>
+          <w:numId w:val="1005"/>
+          <w:ilvl w:val="1"/>
+        </w:numPr>
+      </w:pPr>
+      <w:r>
+        <w:t xml:space="preserve">Proliferation of Audiovisual</w:t>
+      </w:r>
+      <w:r>
+        <w:t xml:space="preserve"> </w:t>
+      </w:r>
+      <w:r>
+        <w:t xml:space="preserve">“</w:t>
+      </w:r>
+      <w:r>
+        <w:t xml:space="preserve">Innovations</w:t>
+      </w:r>
+      <w:r>
+        <w:t xml:space="preserve">”</w:t>
       </w:r>
     </w:p>
     <w:p>
@@ -317,59 +324,11 @@
         <w:pStyle w:val="Compact"/>
         <w:numPr>
           <w:numId w:val="1008"/>
-          <w:ilvl w:val="3"/>
-        </w:numPr>
-      </w:pPr>
-      <w:r>
-        <w:t xml:space="preserve">Augmented Reality</w:t>
-      </w:r>
-    </w:p>
-    <w:p>
-      <w:pPr>
-        <w:pStyle w:val="Compact"/>
-        <w:numPr>
-          <w:numId w:val="1008"/>
-          <w:ilvl w:val="3"/>
-        </w:numPr>
-      </w:pPr>
-      <w:r>
-        <w:t xml:space="preserve">Deidentification</w:t>
-      </w:r>
-    </w:p>
-    <w:p>
-      <w:pPr>
-        <w:pStyle w:val="Compact"/>
-        <w:numPr>
-          <w:numId w:val="1008"/>
-          <w:ilvl w:val="3"/>
-        </w:numPr>
-      </w:pPr>
-      <w:r>
-        <w:t xml:space="preserve">Motion (video)</w:t>
-      </w:r>
-    </w:p>
-    <w:p>
-      <w:pPr>
-        <w:pStyle w:val="Compact"/>
-        <w:numPr>
-          <w:numId w:val="1008"/>
-          <w:ilvl w:val="3"/>
-        </w:numPr>
-      </w:pPr>
-      <w:r>
-        <w:t xml:space="preserve">Natural Language (audio)</w:t>
-      </w:r>
-    </w:p>
-    <w:p>
-      <w:pPr>
-        <w:pStyle w:val="Compact"/>
-        <w:numPr>
-          <w:numId w:val="1006"/>
-          <w:ilvl w:val="2"/>
-        </w:numPr>
-      </w:pPr>
-      <w:r>
-        <w:t xml:space="preserve">Legal</w:t>
+          <w:ilvl w:val="2"/>
+        </w:numPr>
+      </w:pPr>
+      <w:r>
+        <w:t xml:space="preserve">Formats</w:t>
       </w:r>
     </w:p>
     <w:p>
@@ -381,7 +340,7 @@
         </w:numPr>
       </w:pPr>
       <w:r>
-        <w:t xml:space="preserve">Distributed Storage</w:t>
+        <w:t xml:space="preserve">360° video</w:t>
       </w:r>
     </w:p>
     <w:p>
@@ -393,7 +352,7 @@
         </w:numPr>
       </w:pPr>
       <w:r>
-        <w:t xml:space="preserve">Digital Rights Management (DRM)</w:t>
+        <w:t xml:space="preserve">High/Ultrahigh/… Definition</w:t>
       </w:r>
     </w:p>
     <w:p>
@@ -405,6 +364,114 @@
         </w:numPr>
       </w:pPr>
       <w:r>
+        <w:t xml:space="preserve">Virtual Reality</w:t>
+      </w:r>
+    </w:p>
+    <w:p>
+      <w:pPr>
+        <w:pStyle w:val="Compact"/>
+        <w:numPr>
+          <w:numId w:val="1008"/>
+          <w:ilvl w:val="2"/>
+        </w:numPr>
+      </w:pPr>
+      <w:r>
+        <w:t xml:space="preserve">Processing</w:t>
+      </w:r>
+    </w:p>
+    <w:p>
+      <w:pPr>
+        <w:pStyle w:val="Compact"/>
+        <w:numPr>
+          <w:numId w:val="1010"/>
+          <w:ilvl w:val="3"/>
+        </w:numPr>
+      </w:pPr>
+      <w:r>
+        <w:t xml:space="preserve">Augmented Reality</w:t>
+      </w:r>
+    </w:p>
+    <w:p>
+      <w:pPr>
+        <w:pStyle w:val="Compact"/>
+        <w:numPr>
+          <w:numId w:val="1010"/>
+          <w:ilvl w:val="3"/>
+        </w:numPr>
+      </w:pPr>
+      <w:r>
+        <w:t xml:space="preserve">Deidentification</w:t>
+      </w:r>
+    </w:p>
+    <w:p>
+      <w:pPr>
+        <w:pStyle w:val="Compact"/>
+        <w:numPr>
+          <w:numId w:val="1010"/>
+          <w:ilvl w:val="3"/>
+        </w:numPr>
+      </w:pPr>
+      <w:r>
+        <w:t xml:space="preserve">Motion (video)</w:t>
+      </w:r>
+    </w:p>
+    <w:p>
+      <w:pPr>
+        <w:pStyle w:val="Compact"/>
+        <w:numPr>
+          <w:numId w:val="1010"/>
+          <w:ilvl w:val="3"/>
+        </w:numPr>
+      </w:pPr>
+      <w:r>
+        <w:t xml:space="preserve">Natural Language (audio)</w:t>
+      </w:r>
+    </w:p>
+    <w:p>
+      <w:pPr>
+        <w:pStyle w:val="Compact"/>
+        <w:numPr>
+          <w:numId w:val="1008"/>
+          <w:ilvl w:val="2"/>
+        </w:numPr>
+      </w:pPr>
+      <w:r>
+        <w:t xml:space="preserve">Legal</w:t>
+      </w:r>
+    </w:p>
+    <w:p>
+      <w:pPr>
+        <w:pStyle w:val="Compact"/>
+        <w:numPr>
+          <w:numId w:val="1011"/>
+          <w:ilvl w:val="3"/>
+        </w:numPr>
+      </w:pPr>
+      <w:r>
+        <w:t xml:space="preserve">Distributed Storage</w:t>
+      </w:r>
+    </w:p>
+    <w:p>
+      <w:pPr>
+        <w:pStyle w:val="Compact"/>
+        <w:numPr>
+          <w:numId w:val="1011"/>
+          <w:ilvl w:val="3"/>
+        </w:numPr>
+      </w:pPr>
+      <w:r>
+        <w:t xml:space="preserve">Digital Rights Management (DRM)</w:t>
+      </w:r>
+    </w:p>
+    <w:p>
+      <w:pPr>
+        <w:pStyle w:val="Compact"/>
+        <w:numPr>
+          <w:numId w:val="1011"/>
+          <w:ilvl w:val="3"/>
+        </w:numPr>
+      </w:pPr>
+      <w:r>
         <w:t xml:space="preserve">Signatures</w:t>
       </w:r>
     </w:p>
@@ -412,7 +479,7 @@
       <w:pPr>
         <w:pStyle w:val="Compact"/>
         <w:numPr>
-          <w:numId w:val="1003"/>
+          <w:numId w:val="1005"/>
           <w:ilvl w:val="1"/>
         </w:numPr>
       </w:pPr>
@@ -424,7 +491,7 @@
       <w:pPr>
         <w:pStyle w:val="Compact"/>
         <w:numPr>
-          <w:numId w:val="1010"/>
+          <w:numId w:val="1012"/>
           <w:ilvl w:val="2"/>
         </w:numPr>
       </w:pPr>
@@ -436,7 +503,7 @@
       <w:pPr>
         <w:pStyle w:val="Compact"/>
         <w:numPr>
-          <w:numId w:val="1010"/>
+          <w:numId w:val="1012"/>
           <w:ilvl w:val="2"/>
         </w:numPr>
       </w:pPr>
@@ -448,7 +515,7 @@
       <w:pPr>
         <w:pStyle w:val="Compact"/>
         <w:numPr>
-          <w:numId w:val="1010"/>
+          <w:numId w:val="1012"/>
           <w:ilvl w:val="2"/>
         </w:numPr>
       </w:pPr>
@@ -460,7 +527,7 @@
       <w:pPr>
         <w:pStyle w:val="Compact"/>
         <w:numPr>
-          <w:numId w:val="1010"/>
+          <w:numId w:val="1012"/>
           <w:ilvl w:val="2"/>
         </w:numPr>
       </w:pPr>
@@ -484,7 +551,7 @@
       <w:pPr>
         <w:pStyle w:val="Compact"/>
         <w:numPr>
-          <w:numId w:val="1011"/>
+          <w:numId w:val="1013"/>
           <w:ilvl w:val="1"/>
         </w:numPr>
       </w:pPr>
@@ -496,7 +563,7 @@
       <w:pPr>
         <w:pStyle w:val="Compact"/>
         <w:numPr>
-          <w:numId w:val="1012"/>
+          <w:numId w:val="1014"/>
           <w:ilvl w:val="2"/>
         </w:numPr>
       </w:pPr>
@@ -508,7 +575,7 @@
       <w:pPr>
         <w:pStyle w:val="Compact"/>
         <w:numPr>
-          <w:numId w:val="1012"/>
+          <w:numId w:val="1014"/>
           <w:ilvl w:val="2"/>
         </w:numPr>
       </w:pPr>
@@ -520,7 +587,7 @@
       <w:pPr>
         <w:pStyle w:val="Compact"/>
         <w:numPr>
-          <w:numId w:val="1012"/>
+          <w:numId w:val="1014"/>
           <w:ilvl w:val="2"/>
         </w:numPr>
       </w:pPr>
@@ -532,7 +599,7 @@
       <w:pPr>
         <w:pStyle w:val="Compact"/>
         <w:numPr>
-          <w:numId w:val="1012"/>
+          <w:numId w:val="1014"/>
           <w:ilvl w:val="2"/>
         </w:numPr>
       </w:pPr>
@@ -544,7 +611,7 @@
       <w:pPr>
         <w:pStyle w:val="Compact"/>
         <w:numPr>
-          <w:numId w:val="1011"/>
+          <w:numId w:val="1013"/>
           <w:ilvl w:val="1"/>
         </w:numPr>
       </w:pPr>
@@ -556,12 +623,111 @@
       <w:pPr>
         <w:pStyle w:val="Compact"/>
         <w:numPr>
+          <w:numId w:val="1015"/>
+          <w:ilvl w:val="2"/>
+        </w:numPr>
+      </w:pPr>
+      <w:r>
+        <w:t xml:space="preserve">Actor Model</w:t>
+      </w:r>
+    </w:p>
+    <w:p>
+      <w:pPr>
+        <w:pStyle w:val="Compact"/>
+        <w:numPr>
+          <w:numId w:val="1015"/>
+          <w:ilvl w:val="2"/>
+        </w:numPr>
+      </w:pPr>
+      <w:r>
+        <w:t xml:space="preserve">Rigorous Separation of Concerns</w:t>
+      </w:r>
+    </w:p>
+    <w:p>
+      <w:pPr>
+        <w:pStyle w:val="Compact"/>
+        <w:numPr>
+          <w:numId w:val="1016"/>
+          <w:ilvl w:val="3"/>
+        </w:numPr>
+      </w:pPr>
+      <w:r>
+        <w:t xml:space="preserve">Encapsulated Services</w:t>
+      </w:r>
+    </w:p>
+    <w:p>
+      <w:pPr>
+        <w:pStyle w:val="Compact"/>
+        <w:numPr>
           <w:numId w:val="1013"/>
-          <w:ilvl w:val="2"/>
-        </w:numPr>
-      </w:pPr>
-      <w:r>
-        <w:t xml:space="preserve">Actor Model</w:t>
+          <w:ilvl w:val="1"/>
+        </w:numPr>
+      </w:pPr>
+      <w:r>
+        <w:t xml:space="preserve">Open Standards</w:t>
+      </w:r>
+    </w:p>
+    <w:p>
+      <w:pPr>
+        <w:pStyle w:val="Compact"/>
+        <w:numPr>
+          <w:numId w:val="1017"/>
+          <w:ilvl w:val="2"/>
+        </w:numPr>
+      </w:pPr>
+      <w:r>
+        <w:t xml:space="preserve">JSON</w:t>
+      </w:r>
+    </w:p>
+    <w:p>
+      <w:pPr>
+        <w:pStyle w:val="Compact"/>
+        <w:numPr>
+          <w:numId w:val="1017"/>
+          <w:ilvl w:val="2"/>
+        </w:numPr>
+      </w:pPr>
+      <w:r>
+        <w:rPr>
+          <w:i/>
+        </w:rPr>
+        <w:t xml:space="preserve">{actor model library}</w:t>
+      </w:r>
+    </w:p>
+    <w:p>
+      <w:pPr>
+        <w:pStyle w:val="Compact"/>
+        <w:numPr>
+          <w:numId w:val="1017"/>
+          <w:ilvl w:val="2"/>
+        </w:numPr>
+      </w:pPr>
+      <w:r>
+        <w:t xml:space="preserve">VP9/AV1/…?</w:t>
+      </w:r>
+    </w:p>
+    <w:p>
+      <w:pPr>
+        <w:pStyle w:val="Compact"/>
+        <w:numPr>
+          <w:numId w:val="1017"/>
+          <w:ilvl w:val="2"/>
+        </w:numPr>
+      </w:pPr>
+      <w:r>
+        <w:t xml:space="preserve">Opus</w:t>
+      </w:r>
+    </w:p>
+    <w:p>
+      <w:pPr>
+        <w:pStyle w:val="Compact"/>
+        <w:numPr>
+          <w:numId w:val="1017"/>
+          <w:ilvl w:val="2"/>
+        </w:numPr>
+      </w:pPr>
+      <w:r>
+        <w:t xml:space="preserve">WebM?</w:t>
       </w:r>
     </w:p>
     <w:p>
@@ -569,54 +735,18 @@
         <w:pStyle w:val="Compact"/>
         <w:numPr>
           <w:numId w:val="1013"/>
-          <w:ilvl w:val="2"/>
-        </w:numPr>
-      </w:pPr>
-      <w:r>
-        <w:t xml:space="preserve">Rigorous Separation of Concerns</w:t>
-      </w:r>
-    </w:p>
-    <w:p>
-      <w:pPr>
-        <w:pStyle w:val="Compact"/>
-        <w:numPr>
-          <w:numId w:val="1014"/>
-          <w:ilvl w:val="3"/>
-        </w:numPr>
-      </w:pPr>
-      <w:r>
-        <w:t xml:space="preserve">Encapsulated Services</w:t>
-      </w:r>
-    </w:p>
-    <w:p>
-      <w:pPr>
-        <w:pStyle w:val="Compact"/>
-        <w:numPr>
-          <w:numId w:val="1011"/>
           <w:ilvl w:val="1"/>
         </w:numPr>
       </w:pPr>
       <w:r>
-        <w:t xml:space="preserve">Open Standards</w:t>
-      </w:r>
-    </w:p>
-    <w:p>
-      <w:pPr>
-        <w:pStyle w:val="Compact"/>
-        <w:numPr>
-          <w:numId w:val="1015"/>
-          <w:ilvl w:val="2"/>
-        </w:numPr>
-      </w:pPr>
-      <w:r>
-        <w:t xml:space="preserve">JSON</w:t>
-      </w:r>
-    </w:p>
-    <w:p>
-      <w:pPr>
-        <w:pStyle w:val="Compact"/>
-        <w:numPr>
-          <w:numId w:val="1015"/>
+        <w:t xml:space="preserve">Open Source</w:t>
+      </w:r>
+    </w:p>
+    <w:p>
+      <w:pPr>
+        <w:pStyle w:val="Compact"/>
+        <w:numPr>
+          <w:numId w:val="1018"/>
           <w:ilvl w:val="2"/>
         </w:numPr>
       </w:pPr>
@@ -624,147 +754,84 @@
         <w:rPr>
           <w:i/>
         </w:rPr>
-        <w:t xml:space="preserve">{actor model library}</w:t>
-      </w:r>
-    </w:p>
-    <w:p>
-      <w:pPr>
-        <w:pStyle w:val="Compact"/>
-        <w:numPr>
-          <w:numId w:val="1015"/>
-          <w:ilvl w:val="2"/>
-        </w:numPr>
-      </w:pPr>
-      <w:r>
-        <w:t xml:space="preserve">VP9/AV1/…?</w:t>
-      </w:r>
-    </w:p>
-    <w:p>
-      <w:pPr>
-        <w:pStyle w:val="Compact"/>
-        <w:numPr>
-          <w:numId w:val="1015"/>
-          <w:ilvl w:val="2"/>
-        </w:numPr>
-      </w:pPr>
-      <w:r>
-        <w:t xml:space="preserve">Opus</w:t>
-      </w:r>
-    </w:p>
-    <w:p>
-      <w:pPr>
-        <w:pStyle w:val="Compact"/>
-        <w:numPr>
-          <w:numId w:val="1015"/>
-          <w:ilvl w:val="2"/>
-        </w:numPr>
-      </w:pPr>
-      <w:r>
-        <w:t xml:space="preserve">WebM?</w:t>
-      </w:r>
-    </w:p>
-    <w:p>
-      <w:pPr>
-        <w:pStyle w:val="Compact"/>
-        <w:numPr>
-          <w:numId w:val="1011"/>
+        <w:t xml:space="preserve">{</w:t>
+      </w:r>
+      <w:r>
+        <w:rPr>
+          <w:i/>
+        </w:rPr>
+        <w:t xml:space="preserve">“</w:t>
+      </w:r>
+      <w:r>
+        <w:rPr>
+          <w:i/>
+        </w:rPr>
+        <w:t xml:space="preserve">Aligned</w:t>
+      </w:r>
+      <w:r>
+        <w:rPr>
+          <w:i/>
+        </w:rPr>
+        <w:t xml:space="preserve">”</w:t>
+      </w:r>
+      <w:r>
+        <w:rPr>
+          <w:i/>
+        </w:rPr>
+        <w:t xml:space="preserve"> </w:t>
+      </w:r>
+      <w:r>
+        <w:rPr>
+          <w:i/>
+        </w:rPr>
+        <w:t xml:space="preserve">with Major Tools (Spark, Kafka, …)}</w:t>
+      </w:r>
+    </w:p>
+    <w:p>
+      <w:pPr>
+        <w:pStyle w:val="Compact"/>
+        <w:numPr>
+          <w:numId w:val="1018"/>
+          <w:ilvl w:val="2"/>
+        </w:numPr>
+      </w:pPr>
+      <w:r>
+        <w:t xml:space="preserve">Community-Driven</w:t>
+      </w:r>
+    </w:p>
+    <w:p>
+      <w:pPr>
+        <w:pStyle w:val="Compact"/>
+        <w:numPr>
+          <w:numId w:val="1018"/>
+          <w:ilvl w:val="2"/>
+        </w:numPr>
+      </w:pPr>
+      <w:r>
+        <w:t xml:space="preserve">Fully Reviewable (security)</w:t>
+      </w:r>
+    </w:p>
+    <w:p>
+      <w:pPr>
+        <w:pStyle w:val="Compact"/>
+        <w:numPr>
+          <w:numId w:val="1018"/>
+          <w:ilvl w:val="2"/>
+        </w:numPr>
+      </w:pPr>
+      <w:r>
+        <w:t xml:space="preserve">Modafiable</w:t>
+      </w:r>
+    </w:p>
+    <w:p>
+      <w:pPr>
+        <w:pStyle w:val="Compact"/>
+        <w:numPr>
+          <w:numId w:val="1013"/>
           <w:ilvl w:val="1"/>
         </w:numPr>
       </w:pPr>
       <w:r>
-        <w:t xml:space="preserve">Open Source</w:t>
-      </w:r>
-    </w:p>
-    <w:p>
-      <w:pPr>
-        <w:pStyle w:val="Compact"/>
-        <w:numPr>
-          <w:numId w:val="1016"/>
-          <w:ilvl w:val="2"/>
-        </w:numPr>
-      </w:pPr>
-      <w:r>
-        <w:rPr>
-          <w:i/>
-        </w:rPr>
-        <w:t xml:space="preserve">{</w:t>
-      </w:r>
-      <w:r>
-        <w:rPr>
-          <w:i/>
-        </w:rPr>
-        <w:t xml:space="preserve">“</w:t>
-      </w:r>
-      <w:r>
-        <w:rPr>
-          <w:i/>
-        </w:rPr>
-        <w:t xml:space="preserve">Aligned</w:t>
-      </w:r>
-      <w:r>
-        <w:rPr>
-          <w:i/>
-        </w:rPr>
-        <w:t xml:space="preserve">”</w:t>
-      </w:r>
-      <w:r>
-        <w:rPr>
-          <w:i/>
-        </w:rPr>
-        <w:t xml:space="preserve"> </w:t>
-      </w:r>
-      <w:r>
-        <w:rPr>
-          <w:i/>
-        </w:rPr>
-        <w:t xml:space="preserve">with Major Tools (Spark, Kafka, …)}</w:t>
-      </w:r>
-    </w:p>
-    <w:p>
-      <w:pPr>
-        <w:pStyle w:val="Compact"/>
-        <w:numPr>
-          <w:numId w:val="1016"/>
-          <w:ilvl w:val="2"/>
-        </w:numPr>
-      </w:pPr>
-      <w:r>
-        <w:t xml:space="preserve">Community-Driven</w:t>
-      </w:r>
-    </w:p>
-    <w:p>
-      <w:pPr>
-        <w:pStyle w:val="Compact"/>
-        <w:numPr>
-          <w:numId w:val="1016"/>
-          <w:ilvl w:val="2"/>
-        </w:numPr>
-      </w:pPr>
-      <w:r>
-        <w:t xml:space="preserve">Fully Reviewable (security)</w:t>
-      </w:r>
-    </w:p>
-    <w:p>
-      <w:pPr>
-        <w:pStyle w:val="Compact"/>
-        <w:numPr>
-          <w:numId w:val="1016"/>
-          <w:ilvl w:val="2"/>
-        </w:numPr>
-      </w:pPr>
-      <w:r>
-        <w:t xml:space="preserve">Modafiable</w:t>
-      </w:r>
-    </w:p>
-    <w:p>
-      <w:pPr>
-        <w:pStyle w:val="Compact"/>
-        <w:numPr>
-          <w:numId w:val="1011"/>
-          <w:ilvl w:val="1"/>
-        </w:numPr>
-      </w:pPr>
-      <w:r>
         <w:t xml:space="preserve">Robust Testing Framework</w:t>
       </w:r>
     </w:p>
@@ -772,7 +839,7 @@
       <w:pPr>
         <w:pStyle w:val="Compact"/>
         <w:numPr>
-          <w:numId w:val="1017"/>
+          <w:numId w:val="1019"/>
           <w:ilvl w:val="2"/>
         </w:numPr>
       </w:pPr>
@@ -784,7 +851,7 @@
       <w:pPr>
         <w:pStyle w:val="Compact"/>
         <w:numPr>
-          <w:numId w:val="1017"/>
+          <w:numId w:val="1019"/>
           <w:ilvl w:val="2"/>
         </w:numPr>
       </w:pPr>
@@ -796,7 +863,7 @@
       <w:pPr>
         <w:pStyle w:val="Compact"/>
         <w:numPr>
-          <w:numId w:val="1017"/>
+          <w:numId w:val="1019"/>
           <w:ilvl w:val="2"/>
         </w:numPr>
       </w:pPr>
@@ -808,7 +875,7 @@
       <w:pPr>
         <w:pStyle w:val="Compact"/>
         <w:numPr>
-          <w:numId w:val="1011"/>
+          <w:numId w:val="1013"/>
           <w:ilvl w:val="1"/>
         </w:numPr>
       </w:pPr>
@@ -832,7 +899,7 @@
       <w:pPr>
         <w:pStyle w:val="Compact"/>
         <w:numPr>
-          <w:numId w:val="1018"/>
+          <w:numId w:val="1020"/>
           <w:ilvl w:val="1"/>
         </w:numPr>
       </w:pPr>
@@ -840,14 +907,14 @@
         <w:rPr>
           <w:i/>
         </w:rPr>
-        <w:t xml:space="preserve">{algined with }</w:t>
-      </w:r>
-    </w:p>
-    <w:p>
-      <w:pPr>
-        <w:pStyle w:val="Compact"/>
-        <w:numPr>
-          <w:numId w:val="1018"/>
+        <w:t xml:space="preserve">{algined with open source tools}</w:t>
+      </w:r>
+    </w:p>
+    <w:p>
+      <w:pPr>
+        <w:pStyle w:val="Compact"/>
+        <w:numPr>
+          <w:numId w:val="1020"/>
           <w:ilvl w:val="1"/>
         </w:numPr>
       </w:pPr>
@@ -862,7 +929,7 @@
       <w:pPr>
         <w:pStyle w:val="Compact"/>
         <w:numPr>
-          <w:numId w:val="1018"/>
+          <w:numId w:val="1020"/>
           <w:ilvl w:val="1"/>
         </w:numPr>
       </w:pPr>
@@ -901,7 +968,7 @@
       <w:pPr>
         <w:pStyle w:val="Compact"/>
         <w:numPr>
-          <w:numId w:val="1018"/>
+          <w:numId w:val="1020"/>
           <w:ilvl w:val="1"/>
         </w:numPr>
       </w:pPr>
@@ -916,7 +983,7 @@
       <w:pPr>
         <w:pStyle w:val="Compact"/>
         <w:numPr>
-          <w:numId w:val="1018"/>
+          <w:numId w:val="1020"/>
           <w:ilvl w:val="1"/>
         </w:numPr>
       </w:pPr>
@@ -932,26 +999,237 @@
         <w:pStyle w:val="Heading2"/>
       </w:pPr>
       <w:bookmarkStart w:id="22" w:name="introduction"/>
+      <w:r>
+        <w:t xml:space="preserve">Introduction</w:t>
+      </w:r>
       <w:bookmarkEnd w:id="22"/>
-      <w:r>
-        <w:t xml:space="preserve">Introduction</w:t>
+    </w:p>
+    <w:p>
+      <w:pPr>
+        <w:pStyle w:val="FirstParagraph"/>
+      </w:pPr>
+      <w:r>
+        <w:t xml:space="preserve">Utilization of simulation-based training for healthcare providers has expanded rapidly since the early 2000’s, when the first</w:t>
+      </w:r>
+      <w:r>
+        <w:t xml:space="preserve"> </w:t>
+      </w:r>
+      <w:r>
+        <w:t xml:space="preserve">“</w:t>
+      </w:r>
+      <w:r>
+        <w:t xml:space="preserve">high fidelity</w:t>
+      </w:r>
+      <w:r>
+        <w:t xml:space="preserve">”</w:t>
+      </w:r>
+      <w:r>
+        <w:t xml:space="preserve"> </w:t>
+      </w:r>
+      <w:r>
+        <w:t xml:space="preserve">patient simulator mannequins were made available by manufacturers at price points accessible to smaller programs. Over that time, simulation technology has diviersified considerably, lowering per-item cost while deepening the technology</w:t>
+      </w:r>
+      <w:r>
+        <w:t xml:space="preserve"> </w:t>
+      </w:r>
+      <w:r>
+        <w:t xml:space="preserve">“</w:t>
+      </w:r>
+      <w:r>
+        <w:t xml:space="preserve">stack</w:t>
+      </w:r>
+      <w:r>
+        <w:t xml:space="preserve">”</w:t>
+      </w:r>
+      <w:r>
+        <w:t xml:space="preserve"> </w:t>
+      </w:r>
+      <w:r>
+        <w:t xml:space="preserve">required for an appropriately-equipped laboratory.</w:t>
+      </w:r>
+      <w:r>
+        <w:rPr>
+          <w:rStyle w:val="FootnoteReference"/>
+        </w:rPr>
+        <w:footnoteReference w:id="23"/>
+      </w:r>
+      <w:r>
+        <w:t xml:space="preserve"> </w:t>
+      </w:r>
+      <w:r>
+        <w:t xml:space="preserve">Though buy-in costs have remained high, the health education sector views simulation technology as valuable,</w:t>
+      </w:r>
+      <w:r>
+        <w:rPr>
+          <w:rStyle w:val="FootnoteReference"/>
+        </w:rPr>
+        <w:footnoteReference w:id="24"/>
+      </w:r>
+      <w:r>
+        <w:t xml:space="preserve"> </w:t>
+      </w:r>
+      <w:r>
+        <w:t xml:space="preserve">and there is growing evidence improved education outcomes are beginning to show across an increasing spectrum of psychomotor skills.</w:t>
+      </w:r>
+      <w:r>
+        <w:rPr>
+          <w:rStyle w:val="FootnoteReference"/>
+        </w:rPr>
+        <w:footnoteReference w:id="25"/>
+      </w:r>
+      <w:r>
+        <w:rPr>
+          <w:rStyle w:val="FootnoteReference"/>
+        </w:rPr>
+        <w:footnoteReference w:id="26"/>
+      </w:r>
+      <w:r>
+        <w:rPr>
+          <w:rStyle w:val="FootnoteReference"/>
+        </w:rPr>
+        <w:footnoteReference w:id="27"/>
+      </w:r>
+    </w:p>
+    <w:p>
+      <w:pPr>
+        <w:pStyle w:val="BodyText"/>
+      </w:pPr>
+      <w:r>
+        <w:t xml:space="preserve">Audiovisual (AV) systems are an essential part of the technology stack for modern simulation laboratories. They are complex, expensive, specialized services that are difficult to maintain without access to a network or AV specialist, and simulation laboratories in need of AV services have few options: select one of several commercially available products, contract for a customized system, or develop their own. These items encourage vendor dependence, especially in resource limited laboratories, and increase the dfficulty of accurate decision-making by consumers. Given that AV systems are an essential debriefing tool, and that debriefing is the most important part of simulation,</w:t>
+      </w:r>
+      <w:r>
+        <w:rPr>
+          <w:rStyle w:val="FootnoteReference"/>
+        </w:rPr>
+        <w:footnoteReference w:id="28"/>
+      </w:r>
+      <w:r>
+        <w:t xml:space="preserve"> </w:t>
+      </w:r>
+      <w:r>
+        <w:t xml:space="preserve">difficulty matching tool to task is likely to degrade Return on Investment (ROI) for a simulation laboratory and its constituents.</w:t>
+      </w:r>
+    </w:p>
+    <w:p>
+      <w:pPr>
+        <w:pStyle w:val="BodyText"/>
+      </w:pPr>
+      <w:r>
+        <w:rPr>
+          <w:i/>
+        </w:rPr>
+        <w:t xml:space="preserve">visionAV</w:t>
+      </w:r>
+      <w:r>
+        <w:t xml:space="preserve">, an open-source data and audiovisual (AV) platform for medical simulation,</w:t>
       </w:r>
     </w:p>
     <w:p>
       <w:pPr>
         <w:pStyle w:val="Heading2"/>
       </w:pPr>
-      <w:bookmarkStart w:id="23" w:name="references"/>
-      <w:bookmarkEnd w:id="23"/>
+      <w:bookmarkStart w:id="29" w:name="problem-summary"/>
+      <w:r>
+        <w:t xml:space="preserve">Problem Summary</w:t>
+      </w:r>
+      <w:bookmarkEnd w:id="29"/>
+    </w:p>
+    <w:p>
+      <w:pPr>
+        <w:pStyle w:val="Heading2"/>
+      </w:pPr>
+      <w:bookmarkStart w:id="30" w:name="references"/>
       <w:r>
         <w:t xml:space="preserve">References</w:t>
       </w:r>
-    </w:p>
+      <w:bookmarkEnd w:id="30"/>
+    </w:p>
+    <w:bookmarkStart w:id="34" w:name="refs"/>
+    <w:bookmarkStart w:id="31" w:name="ref-Kennedy:2014:article"/>
+    <w:p>
+      <w:pPr>
+        <w:pStyle w:val="Bibliography"/>
+      </w:pPr>
+      <w:r>
+        <w:t xml:space="preserve">Kennedy, Cassie C., Eric K. Cannon, David O. Warner, and David A. Cook. “Advanced Airway Management Simulation Training in Medical Education: A Systematic Review and Meta-Analysis.”</w:t>
+      </w:r>
+      <w:r>
+        <w:t xml:space="preserve"> </w:t>
+      </w:r>
+      <w:r>
+        <w:rPr>
+          <w:i/>
+        </w:rPr>
+        <w:t xml:space="preserve">Crit Care Med</w:t>
+      </w:r>
+      <w:r>
+        <w:t xml:space="preserve"> </w:t>
+      </w:r>
+      <w:r>
+        <w:t xml:space="preserve">42, no. 1 (2014): 169–78.</w:t>
+      </w:r>
+    </w:p>
+    <w:bookmarkEnd w:id="31"/>
+    <w:bookmarkStart w:id="32" w:name="ref-McKinney:2013:article"/>
+    <w:p>
+      <w:pPr>
+        <w:pStyle w:val="Bibliography"/>
+      </w:pPr>
+      <w:r>
+        <w:t xml:space="preserve">McKinney, James, David A. Cook, David Wood, and Rose Hatala. “Simulation-Based Training for Cardiac Auscultation Skills: Systematic Review and Meta-Analysis.”</w:t>
+      </w:r>
+      <w:r>
+        <w:t xml:space="preserve"> </w:t>
+      </w:r>
+      <w:r>
+        <w:rPr>
+          <w:i/>
+        </w:rPr>
+        <w:t xml:space="preserve">Journal of General Internal Medicine</w:t>
+      </w:r>
+      <w:r>
+        <w:t xml:space="preserve"> </w:t>
+      </w:r>
+      <w:r>
+        <w:t xml:space="preserve">28, no. 2 (2013): 283–91.</w:t>
+      </w:r>
+    </w:p>
+    <w:bookmarkEnd w:id="32"/>
+    <w:bookmarkStart w:id="33" w:name="ref-McGaghie:2011:article"/>
+    <w:p>
+      <w:pPr>
+        <w:pStyle w:val="Bibliography"/>
+      </w:pPr>
+      <w:r>
+        <w:t xml:space="preserve">William C. McGaghie, PhD, MD S. Barry Issenberg, Elaine R. Cohen, MD Jeffrey H. Barsuk, and MD Diane B. Wayne. “Does Simulation-Based Medical Education with Deliberate Practice Yield Better Results Than Traditional Clinical Education? A Meta-Analytic Comparative Review of the Evidence.”</w:t>
+      </w:r>
+      <w:r>
+        <w:t xml:space="preserve"> </w:t>
+      </w:r>
+      <w:r>
+        <w:rPr>
+          <w:i/>
+        </w:rPr>
+        <w:t xml:space="preserve">Acad Med</w:t>
+      </w:r>
+      <w:r>
+        <w:t xml:space="preserve"> </w:t>
+      </w:r>
+      <w:r>
+        <w:t xml:space="preserve">86, no. 6 (2011): 706–11.</w:t>
+      </w:r>
+    </w:p>
+    <w:bookmarkEnd w:id="33"/>
+    <w:bookmarkEnd w:id="34"/>
     <w:sectPr/>
   </w:body>
 </w:document>
 </file>
 
+<file path=word/comments.xml><?xml version="1.0" encoding="utf-8"?>
+<w:comments xmlns:w="http://schemas.openxmlformats.org/wordprocessingml/2006/main" xmlns:m="http://schemas.openxmlformats.org/officeDocument/2006/math" xmlns:r="http://schemas.openxmlformats.org/officeDocument/2006/relationships" xmlns:o="urn:schemas-microsoft-com:office:office" xmlns:v="urn:schemas-microsoft-com:vml" xmlns:w10="urn:schemas-microsoft-com:office:word" xmlns:a="http://schemas.openxmlformats.org/drawingml/2006/main" xmlns:pic="http://schemas.openxmlformats.org/drawingml/2006/picture" xmlns:wp="http://schemas.openxmlformats.org/drawingml/2006/wordprocessingDrawing"/>
+</file>
+
 <file path=word/footnotes.xml><?xml version="1.0" encoding="utf-8"?>
 <w:footnotes xmlns:w="http://schemas.openxmlformats.org/wordprocessingml/2006/main" xmlns:m="http://schemas.openxmlformats.org/officeDocument/2006/math" xmlns:r="http://schemas.openxmlformats.org/officeDocument/2006/relationships" xmlns:o="urn:schemas-microsoft-com:office:office" xmlns:v="urn:schemas-microsoft-com:vml" xmlns:w10="urn:schemas-microsoft-com:office:word" xmlns:a="http://schemas.openxmlformats.org/drawingml/2006/main" xmlns:pic="http://schemas.openxmlformats.org/drawingml/2006/picture" xmlns:wp="http://schemas.openxmlformats.org/drawingml/2006/wordprocessingDrawing">
   <w:footnote w:type="continuationSeparator" w:id="0">
@@ -965,6 +1243,261 @@
     <w:p>
       <w:r>
         <w:separator/>
+      </w:r>
+    </w:p>
+  </w:footnote>
+  <w:footnote w:id="23">
+    <w:p>
+      <w:pPr>
+        <w:pStyle w:val="FootnoteText"/>
+      </w:pPr>
+      <w:r>
+        <w:rPr>
+          <w:rStyle w:val="FootnoteReference"/>
+        </w:rPr>
+        <w:footnoteRef/>
+      </w:r>
+      <w:r>
+        <w:t xml:space="preserve"> </w:t>
+      </w:r>
+      <w:r>
+        <w:t xml:space="preserve">Consider that in 2003, access to a mannequin such as SimMan (now SimMan Classic)</w:t>
+      </w:r>
+      <w:r>
+        <w:t xml:space="preserve"> </w:t>
+      </w:r>
+      <w:r>
+        <w:rPr>
+          <w:i/>
+        </w:rPr>
+        <w:t xml:space="preserve">was the definition of</w:t>
+      </w:r>
+      <w:r>
+        <w:t xml:space="preserve"> </w:t>
+      </w:r>
+      <w:r>
+        <w:t xml:space="preserve">a</w:t>
+      </w:r>
+      <w:r>
+        <w:t xml:space="preserve"> </w:t>
+      </w:r>
+      <w:r>
+        <w:t xml:space="preserve">“</w:t>
+      </w:r>
+      <w:r>
+        <w:t xml:space="preserve">high fidelity</w:t>
+      </w:r>
+      <w:r>
+        <w:t xml:space="preserve">”</w:t>
+      </w:r>
+      <w:r>
+        <w:t xml:space="preserve"> </w:t>
+      </w:r>
+      <w:r>
+        <w:t xml:space="preserve">simulation program. Ten years later, a properly equipped program would have</w:t>
+      </w:r>
+      <w:r>
+        <w:t xml:space="preserve"> </w:t>
+      </w:r>
+      <w:r>
+        <w:rPr>
+          <w:i/>
+        </w:rPr>
+        <w:t xml:space="preserve">one or more</w:t>
+      </w:r>
+      <w:r>
+        <w:t xml:space="preserve"> </w:t>
+      </w:r>
+      <w:r>
+        <w:t xml:space="preserve">“</w:t>
+      </w:r>
+      <w:r>
+        <w:t xml:space="preserve">high fidelity</w:t>
+      </w:r>
+      <w:r>
+        <w:t xml:space="preserve">”</w:t>
+      </w:r>
+      <w:r>
+        <w:t xml:space="preserve"> </w:t>
+      </w:r>
+      <w:r>
+        <w:t xml:space="preserve">mannequins, several</w:t>
+      </w:r>
+      <w:r>
+        <w:t xml:space="preserve"> </w:t>
+      </w:r>
+      <w:r>
+        <w:t xml:space="preserve">“</w:t>
+      </w:r>
+      <w:r>
+        <w:t xml:space="preserve">mid</w:t>
+      </w:r>
+      <w:r>
+        <w:t xml:space="preserve">”</w:t>
+      </w:r>
+      <w:r>
+        <w:t xml:space="preserve">- and</w:t>
+      </w:r>
+      <w:r>
+        <w:t xml:space="preserve"> </w:t>
+      </w:r>
+      <w:r>
+        <w:t xml:space="preserve">“</w:t>
+      </w:r>
+      <w:r>
+        <w:t xml:space="preserve">low</w:t>
+      </w:r>
+      <w:r>
+        <w:t xml:space="preserve">”</w:t>
+      </w:r>
+      <w:r>
+        <w:t xml:space="preserve">- fidelity mannequins, dedicated simulation space, and an AV system able to capture at least one room.</w:t>
+      </w:r>
+    </w:p>
+  </w:footnote>
+  <w:footnote w:id="24">
+    <w:p>
+      <w:pPr>
+        <w:pStyle w:val="FootnoteText"/>
+      </w:pPr>
+      <w:r>
+        <w:rPr>
+          <w:rStyle w:val="FootnoteReference"/>
+        </w:rPr>
+        <w:footnoteRef/>
+      </w:r>
+      <w:r>
+        <w:t xml:space="preserve"> </w:t>
+      </w:r>
+      <w:r>
+        <w:rPr>
+          <w:b/>
+        </w:rPr>
+        <w:t xml:space="preserve">THIS NEEDS A CITATION!!</w:t>
+      </w:r>
+    </w:p>
+  </w:footnote>
+  <w:footnote w:id="25">
+    <w:p>
+      <w:pPr>
+        <w:pStyle w:val="FootnoteText"/>
+      </w:pPr>
+      <w:r>
+        <w:rPr>
+          <w:rStyle w:val="FootnoteReference"/>
+        </w:rPr>
+        <w:footnoteRef/>
+      </w:r>
+      <w:r>
+        <w:t xml:space="preserve"> </w:t>
+      </w:r>
+      <w:r>
+        <w:t xml:space="preserve">Cassie C. Kennedy et al., “Advanced Airway Management Simulation Training in Medical Education: A Systematic Review and Meta-Analysis,”</w:t>
+      </w:r>
+      <w:r>
+        <w:t xml:space="preserve"> </w:t>
+      </w:r>
+      <w:r>
+        <w:rPr>
+          <w:i/>
+        </w:rPr>
+        <w:t xml:space="preserve">Crit Care Med</w:t>
+      </w:r>
+      <w:r>
+        <w:t xml:space="preserve"> </w:t>
+      </w:r>
+      <w:r>
+        <w:t xml:space="preserve">42, no. 1 (2014): 169–78.</w:t>
+      </w:r>
+    </w:p>
+  </w:footnote>
+  <w:footnote w:id="26">
+    <w:p>
+      <w:pPr>
+        <w:pStyle w:val="FootnoteText"/>
+      </w:pPr>
+      <w:r>
+        <w:rPr>
+          <w:rStyle w:val="FootnoteReference"/>
+        </w:rPr>
+        <w:footnoteRef/>
+      </w:r>
+      <w:r>
+        <w:t xml:space="preserve"> </w:t>
+      </w:r>
+      <w:r>
+        <w:t xml:space="preserve">PhD William C. McGaghie et al., “Does Simulation-Based Medical Education with Deliberate Practice Yield Better Results Than Traditional Clinical Education? A Meta-Analytic Comparative Review of the Evidence,”</w:t>
+      </w:r>
+      <w:r>
+        <w:t xml:space="preserve"> </w:t>
+      </w:r>
+      <w:r>
+        <w:rPr>
+          <w:i/>
+        </w:rPr>
+        <w:t xml:space="preserve">Acad Med</w:t>
+      </w:r>
+      <w:r>
+        <w:t xml:space="preserve"> </w:t>
+      </w:r>
+      <w:r>
+        <w:t xml:space="preserve">86, no. 6 (2011): 706–11.</w:t>
+      </w:r>
+    </w:p>
+  </w:footnote>
+  <w:footnote w:id="27">
+    <w:p>
+      <w:pPr>
+        <w:pStyle w:val="FootnoteText"/>
+      </w:pPr>
+      <w:r>
+        <w:rPr>
+          <w:rStyle w:val="FootnoteReference"/>
+        </w:rPr>
+        <w:footnoteRef/>
+      </w:r>
+      <w:r>
+        <w:t xml:space="preserve"> </w:t>
+      </w:r>
+      <w:r>
+        <w:t xml:space="preserve">James McKinney et al., “Simulation-Based Training for Cardiac Auscultation Skills: Systematic Review and Meta-Analysis,”</w:t>
+      </w:r>
+      <w:r>
+        <w:t xml:space="preserve"> </w:t>
+      </w:r>
+      <w:r>
+        <w:rPr>
+          <w:i/>
+        </w:rPr>
+        <w:t xml:space="preserve">Journal of General Internal Medicine</w:t>
+      </w:r>
+      <w:r>
+        <w:t xml:space="preserve"> </w:t>
+      </w:r>
+      <w:r>
+        <w:t xml:space="preserve">28, no. 2 (2013): 283–91.</w:t>
+      </w:r>
+    </w:p>
+  </w:footnote>
+  <w:footnote w:id="28">
+    <w:p>
+      <w:pPr>
+        <w:pStyle w:val="FootnoteText"/>
+      </w:pPr>
+      <w:r>
+        <w:rPr>
+          <w:rStyle w:val="FootnoteReference"/>
+        </w:rPr>
+        <w:footnoteRef/>
+      </w:r>
+      <w:r>
+        <w:t xml:space="preserve"> </w:t>
+      </w:r>
+      <w:r>
+        <w:rPr>
+          <w:b/>
+        </w:rPr>
+        <w:t xml:space="preserve">THIS NEEDS A CITATION!!</w:t>
       </w:r>
     </w:p>
   </w:footnote>
@@ -973,8 +1506,8 @@
 
 <file path=word/numbering.xml><?xml version="1.0" encoding="utf-8"?>
 <w:numbering xmlns:w="http://schemas.openxmlformats.org/wordprocessingml/2006/main">
-  <w:abstractNum w:abstractNumId="0">
-    <w:nsid w:val="e17f69ba"/>
+  <w:abstractNum w:abstractNumId="990">
+    <w:nsid w:val="8629decb"/>
     <w:multiLevelType w:val="multilevel"/>
     <w:lvl w:ilvl="0">
       <w:numFmt w:val="bullet"/>
@@ -1053,90 +1586,31 @@
         <w:ind w:left="4800" w:hanging="480"/>
       </w:pPr>
     </w:lvl>
-  </w:abstractNum>
-  <w:abstractNum w:abstractNumId="990">
-    <w:nsid w:val="f312f1a3"/>
-    <w:multiLevelType w:val="multilevel"/>
-    <w:lvl w:ilvl="0">
+    <w:lvl w:ilvl="7">
       <w:numFmt w:val="bullet"/>
       <w:lvlText w:val=" "/>
       <w:lvlJc w:val="left"/>
       <w:pPr>
         <w:tabs>
-          <w:tab w:val="num" w:pos="0"/>
+          <w:tab w:val="num" w:pos="5040"/>
         </w:tabs>
-        <w:ind w:left="480" w:hanging="480"/>
+        <w:ind w:left="5520" w:hanging="480"/>
       </w:pPr>
     </w:lvl>
-    <w:lvl w:ilvl="1">
+    <w:lvl w:ilvl="8">
       <w:numFmt w:val="bullet"/>
       <w:lvlText w:val=" "/>
       <w:lvlJc w:val="left"/>
       <w:pPr>
         <w:tabs>
-          <w:tab w:val="num" w:pos="720"/>
+          <w:tab w:val="num" w:pos="5760"/>
         </w:tabs>
-        <w:ind w:left="1200" w:hanging="480"/>
-      </w:pPr>
-    </w:lvl>
-    <w:lvl w:ilvl="2">
-      <w:numFmt w:val="bullet"/>
-      <w:lvlText w:val=" "/>
-      <w:lvlJc w:val="left"/>
-      <w:pPr>
-        <w:tabs>
-          <w:tab w:val="num" w:pos="1440"/>
-        </w:tabs>
-        <w:ind w:left="1920" w:hanging="480"/>
-      </w:pPr>
-    </w:lvl>
-    <w:lvl w:ilvl="3">
-      <w:numFmt w:val="bullet"/>
-      <w:lvlText w:val=" "/>
-      <w:lvlJc w:val="left"/>
-      <w:pPr>
-        <w:tabs>
-          <w:tab w:val="num" w:pos="2160"/>
-        </w:tabs>
-        <w:ind w:left="2640" w:hanging="480"/>
-      </w:pPr>
-    </w:lvl>
-    <w:lvl w:ilvl="4">
-      <w:numFmt w:val="bullet"/>
-      <w:lvlText w:val=" "/>
-      <w:lvlJc w:val="left"/>
-      <w:pPr>
-        <w:tabs>
-          <w:tab w:val="num" w:pos="2880"/>
-        </w:tabs>
-        <w:ind w:left="3360" w:hanging="480"/>
-      </w:pPr>
-    </w:lvl>
-    <w:lvl w:ilvl="5">
-      <w:numFmt w:val="bullet"/>
-      <w:lvlText w:val=" "/>
-      <w:lvlJc w:val="left"/>
-      <w:pPr>
-        <w:tabs>
-          <w:tab w:val="num" w:pos="3600"/>
-        </w:tabs>
-        <w:ind w:left="4080" w:hanging="480"/>
-      </w:pPr>
-    </w:lvl>
-    <w:lvl w:ilvl="6">
-      <w:numFmt w:val="bullet"/>
-      <w:lvlText w:val=" "/>
-      <w:lvlJc w:val="left"/>
-      <w:pPr>
-        <w:tabs>
-          <w:tab w:val="num" w:pos="4320"/>
-        </w:tabs>
-        <w:ind w:left="4800" w:hanging="480"/>
+        <w:ind w:left="6240" w:hanging="480"/>
       </w:pPr>
     </w:lvl>
   </w:abstractNum>
   <w:abstractNum w:abstractNumId="99411">
-    <w:nsid w:val="3b069706"/>
+    <w:nsid w:val="f187ba50"/>
     <w:multiLevelType w:val="multilevel"/>
     <w:lvl w:ilvl="0">
       <w:start w:val="1"/>
@@ -1222,9 +1696,33 @@
         <w:ind w:left="4800" w:hanging="480"/>
       </w:pPr>
     </w:lvl>
+    <w:lvl w:ilvl="7">
+      <w:start w:val="1"/>
+      <w:numFmt w:val="decimal"/>
+      <w:lvlText w:val="%8."/>
+      <w:lvlJc w:val="left"/>
+      <w:pPr>
+        <w:tabs>
+          <w:tab w:val="num" w:pos="5040"/>
+        </w:tabs>
+        <w:ind w:left="5520" w:hanging="480"/>
+      </w:pPr>
+    </w:lvl>
+    <w:lvl w:ilvl="8">
+      <w:start w:val="1"/>
+      <w:numFmt w:val="decimal"/>
+      <w:lvlText w:val="%9."/>
+      <w:lvlJc w:val="left"/>
+      <w:pPr>
+        <w:tabs>
+          <w:tab w:val="num" w:pos="5760"/>
+        </w:tabs>
+        <w:ind w:left="6240" w:hanging="480"/>
+      </w:pPr>
+    </w:lvl>
   </w:abstractNum>
   <w:abstractNum w:abstractNumId="991">
-    <w:nsid w:val="9e9f662e"/>
+    <w:nsid w:val="b67ac26d"/>
     <w:multiLevelType w:val="multilevel"/>
     <w:lvl w:ilvl="0">
       <w:numFmt w:val="bullet"/>
@@ -1303,10 +1801,29 @@
         <w:ind w:left="4800" w:hanging="480"/>
       </w:pPr>
     </w:lvl>
+    <w:lvl w:ilvl="7">
+      <w:numFmt w:val="bullet"/>
+      <w:lvlText w:val="–"/>
+      <w:lvlJc w:val="left"/>
+      <w:pPr>
+        <w:tabs>
+          <w:tab w:val="num" w:pos="5040"/>
+        </w:tabs>
+        <w:ind w:left="5520" w:hanging="480"/>
+      </w:pPr>
+    </w:lvl>
+    <w:lvl w:ilvl="8">
+      <w:numFmt w:val="bullet"/>
+      <w:lvlText w:val="•"/>
+      <w:lvlJc w:val="left"/>
+      <w:pPr>
+        <w:tabs>
+          <w:tab w:val="num" w:pos="5760"/>
+        </w:tabs>
+        <w:ind w:left="6240" w:hanging="480"/>
+      </w:pPr>
+    </w:lvl>
   </w:abstractNum>
-  <w:num w:numId="1">
-    <w:abstractNumId w:val="0"/>
-  </w:num>
   <w:num w:numId="1000">
     <w:abstractNumId w:val="990"/>
   </w:num>
@@ -1331,6 +1848,12 @@
       <w:startOverride w:val="1"/>
     </w:lvlOverride>
     <w:lvlOverride w:ilvl="6">
+      <w:startOverride w:val="1"/>
+    </w:lvlOverride>
+    <w:lvlOverride w:ilvl="7">
+      <w:startOverride w:val="1"/>
+    </w:lvlOverride>
+    <w:lvlOverride w:ilvl="8">
       <w:startOverride w:val="1"/>
     </w:lvlOverride>
   </w:num>
@@ -1385,6 +1908,12 @@
   <w:num w:numId="1018">
     <w:abstractNumId w:val="991"/>
   </w:num>
+  <w:num w:numId="1019">
+    <w:abstractNumId w:val="991"/>
+  </w:num>
+  <w:num w:numId="1020">
+    <w:abstractNumId w:val="991"/>
+  </w:num>
 </w:numbering>
 </file>
 
@@ -1641,6 +2170,66 @@
       <w:szCs w:val="24"/>
     </w:rPr>
   </w:style>
+  <w:style w:type="paragraph" w:styleId="Heading7">
+    <w:name w:val="Heading 7"/>
+    <w:basedOn w:val="Normal"/>
+    <w:next w:val="BodyText"/>
+    <w:uiPriority w:val="9"/>
+    <w:unhideWhenUsed/>
+    <w:qFormat/>
+    <w:pPr>
+      <w:keepNext/>
+      <w:keepLines/>
+      <w:spacing w:before="200" w:after="0"/>
+      <w:outlineLvl w:val="6"/>
+    </w:pPr>
+    <w:rPr>
+      <w:rFonts w:asciiTheme="majorHAnsi" w:eastAsiaTheme="majorEastAsia" w:hAnsiTheme="majorHAnsi" w:cstheme="majorBidi"/>
+      <w:color w:val="4F81BD" w:themeColor="accent1"/>
+      <w:sz w:val="24"/>
+      <w:szCs w:val="24"/>
+    </w:rPr>
+  </w:style>
+  <w:style w:type="paragraph" w:styleId="Heading8">
+    <w:name w:val="Heading 8"/>
+    <w:basedOn w:val="Normal"/>
+    <w:next w:val="BodyText"/>
+    <w:uiPriority w:val="9"/>
+    <w:unhideWhenUsed/>
+    <w:qFormat/>
+    <w:pPr>
+      <w:keepNext/>
+      <w:keepLines/>
+      <w:spacing w:before="200" w:after="0"/>
+      <w:outlineLvl w:val="7"/>
+    </w:pPr>
+    <w:rPr>
+      <w:rFonts w:asciiTheme="majorHAnsi" w:eastAsiaTheme="majorEastAsia" w:hAnsiTheme="majorHAnsi" w:cstheme="majorBidi"/>
+      <w:color w:val="4F81BD" w:themeColor="accent1"/>
+      <w:sz w:val="24"/>
+      <w:szCs w:val="24"/>
+    </w:rPr>
+  </w:style>
+  <w:style w:type="paragraph" w:styleId="Heading9">
+    <w:name w:val="Heading 9"/>
+    <w:basedOn w:val="Normal"/>
+    <w:next w:val="BodyText"/>
+    <w:uiPriority w:val="9"/>
+    <w:unhideWhenUsed/>
+    <w:qFormat/>
+    <w:pPr>
+      <w:keepNext/>
+      <w:keepLines/>
+      <w:spacing w:before="200" w:after="0"/>
+      <w:outlineLvl w:val="8"/>
+    </w:pPr>
+    <w:rPr>
+      <w:rFonts w:asciiTheme="majorHAnsi" w:eastAsiaTheme="majorEastAsia" w:hAnsiTheme="majorHAnsi" w:cstheme="majorBidi"/>
+      <w:color w:val="4F81BD" w:themeColor="accent1"/>
+      <w:sz w:val="24"/>
+      <w:szCs w:val="24"/>
+    </w:rPr>
+  </w:style>
   <w:style w:type="paragraph" w:styleId="BlockText">
     <w:name w:val="Block Text"/>
     <w:basedOn w:val="BodyText"/>
@@ -1672,8 +2261,9 @@
     <w:semiHidden/>
     <w:unhideWhenUsed/>
   </w:style>
-  <w:style w:type="table" w:default="1" w:styleId="TableNormal">
-    <w:name w:val="Normal Table"/>
+  <w:style w:type="table" w:default="1" w:styleId="Table">
+    <w:name w:val="Table"/>
+    <w:basedOn w:val="TableNormal"/>
     <w:semiHidden/>
     <w:unhideWhenUsed/>
     <w:qFormat/>
@@ -1730,8 +2320,8 @@
     <w:name w:val="Figure"/>
     <w:basedOn w:val="Normal"/>
   </w:style>
-  <w:style w:type="paragraph" w:customStyle="1" w:styleId="FigureWithCaption">
-    <w:name w:val="Figure with Caption"/>
+  <w:style w:type="paragraph" w:customStyle="1" w:styleId="CaptionedFigure">
+    <w:name w:val="Captioned Figure"/>
     <w:basedOn w:val="Figure"/>
     <w:pPr>
       <w:keepNext/>

</xml_diff>